<commit_message>
Fixed spelling error in 'advance'
</commit_message>
<xml_diff>
--- a/docassemble/LLAW33012023S1MSM1/data/templates/MSM_Legal_Answer_Template_Wills.docx
+++ b/docassemble/LLAW33012023S1MSM1/data/templates/MSM_Legal_Answer_Template_Wills.docx
@@ -66,7 +66,6 @@
         </w:rPr>
         <w:t xml:space="preserve">Dear </w:t>
       </w:r>
-      <w:proofErr w:type="gramStart"/>
       <w:r>
         <w:rPr>
           <w:rFonts w:ascii="Montserrat" w:hAnsi="Montserrat"/>
@@ -82,16 +81,7 @@
           <w:b/>
           <w:bCs/>
         </w:rPr>
-        <w:t>first</w:t>
-      </w:r>
-      <w:proofErr w:type="gramEnd"/>
-      <w:r>
-        <w:rPr>
-          <w:rFonts w:ascii="Montserrat" w:hAnsi="Montserrat"/>
-          <w:b/>
-          <w:bCs/>
-        </w:rPr>
-        <w:t>_name</w:t>
+        <w:t>first_name</w:t>
       </w:r>
       <w:proofErr w:type="spellEnd"/>
       <w:r>
@@ -177,152 +167,19 @@
       <w:pPr>
         <w:rPr>
           <w:rFonts w:ascii="Montserrat" w:hAnsi="Montserrat"/>
-          <w:sz w:val="28"/>
-          <w:szCs w:val="28"/>
         </w:rPr>
       </w:pPr>
+      <w:r>
+        <w:rPr>
+          <w:rFonts w:ascii="Montserrat" w:hAnsi="Montserrat"/>
+        </w:rPr>
+        <w:br w:type="page"/>
+      </w:r>
     </w:p>
     <w:p>
       <w:pPr>
         <w:rPr>
           <w:rFonts w:ascii="Montserrat" w:hAnsi="Montserrat"/>
-          <w:sz w:val="28"/>
-          <w:szCs w:val="28"/>
-        </w:rPr>
-      </w:pPr>
-    </w:p>
-    <w:p>
-      <w:pPr>
-        <w:rPr>
-          <w:rFonts w:ascii="Montserrat" w:hAnsi="Montserrat"/>
-          <w:sz w:val="28"/>
-          <w:szCs w:val="28"/>
-        </w:rPr>
-      </w:pPr>
-    </w:p>
-    <w:p>
-      <w:pPr>
-        <w:rPr>
-          <w:rFonts w:ascii="Montserrat" w:hAnsi="Montserrat"/>
-          <w:sz w:val="28"/>
-          <w:szCs w:val="28"/>
-        </w:rPr>
-      </w:pPr>
-    </w:p>
-    <w:p>
-      <w:pPr>
-        <w:rPr>
-          <w:rFonts w:ascii="Montserrat" w:hAnsi="Montserrat"/>
-          <w:sz w:val="28"/>
-          <w:szCs w:val="28"/>
-        </w:rPr>
-      </w:pPr>
-    </w:p>
-    <w:p>
-      <w:pPr>
-        <w:rPr>
-          <w:rFonts w:ascii="Montserrat" w:hAnsi="Montserrat"/>
-          <w:sz w:val="28"/>
-          <w:szCs w:val="28"/>
-        </w:rPr>
-      </w:pPr>
-    </w:p>
-    <w:p>
-      <w:pPr>
-        <w:rPr>
-          <w:rFonts w:ascii="Montserrat" w:hAnsi="Montserrat"/>
-          <w:sz w:val="28"/>
-          <w:szCs w:val="28"/>
-        </w:rPr>
-      </w:pPr>
-    </w:p>
-    <w:p>
-      <w:pPr>
-        <w:rPr>
-          <w:rFonts w:ascii="Montserrat" w:hAnsi="Montserrat"/>
-          <w:sz w:val="28"/>
-          <w:szCs w:val="28"/>
-        </w:rPr>
-      </w:pPr>
-    </w:p>
-    <w:p>
-      <w:pPr>
-        <w:rPr>
-          <w:rFonts w:ascii="Montserrat" w:hAnsi="Montserrat"/>
-          <w:sz w:val="28"/>
-          <w:szCs w:val="28"/>
-        </w:rPr>
-      </w:pPr>
-    </w:p>
-    <w:p>
-      <w:pPr>
-        <w:rPr>
-          <w:rFonts w:ascii="Montserrat" w:hAnsi="Montserrat"/>
-          <w:sz w:val="28"/>
-          <w:szCs w:val="28"/>
-        </w:rPr>
-      </w:pPr>
-    </w:p>
-    <w:p>
-      <w:pPr>
-        <w:rPr>
-          <w:rFonts w:ascii="Montserrat" w:hAnsi="Montserrat"/>
-          <w:sz w:val="28"/>
-          <w:szCs w:val="28"/>
-        </w:rPr>
-      </w:pPr>
-    </w:p>
-    <w:p>
-      <w:pPr>
-        <w:rPr>
-          <w:rFonts w:ascii="Montserrat" w:hAnsi="Montserrat"/>
-          <w:sz w:val="28"/>
-          <w:szCs w:val="28"/>
-        </w:rPr>
-      </w:pPr>
-    </w:p>
-    <w:p>
-      <w:pPr>
-        <w:rPr>
-          <w:rFonts w:ascii="Montserrat" w:hAnsi="Montserrat"/>
-          <w:sz w:val="28"/>
-          <w:szCs w:val="28"/>
-        </w:rPr>
-      </w:pPr>
-    </w:p>
-    <w:p>
-      <w:pPr>
-        <w:rPr>
-          <w:rFonts w:ascii="Montserrat" w:hAnsi="Montserrat"/>
-          <w:sz w:val="28"/>
-          <w:szCs w:val="28"/>
-        </w:rPr>
-      </w:pPr>
-    </w:p>
-    <w:p>
-      <w:pPr>
-        <w:rPr>
-          <w:rFonts w:ascii="Montserrat" w:hAnsi="Montserrat"/>
-          <w:sz w:val="28"/>
-          <w:szCs w:val="28"/>
-        </w:rPr>
-      </w:pPr>
-    </w:p>
-    <w:p>
-      <w:pPr>
-        <w:rPr>
-          <w:rFonts w:ascii="Montserrat" w:hAnsi="Montserrat"/>
-          <w:sz w:val="28"/>
-          <w:szCs w:val="28"/>
-        </w:rPr>
-      </w:pPr>
-    </w:p>
-    <w:p>
-      <w:pPr>
-        <w:rPr>
-          <w:rFonts w:ascii="Montserrat" w:hAnsi="Montserrat"/>
-          <w:sz w:val="28"/>
-          <w:szCs w:val="28"/>
         </w:rPr>
       </w:pPr>
     </w:p>
@@ -441,7 +298,6 @@
                 <w:color w:val="000000"/>
                 <w:lang w:eastAsia="en-AU"/>
               </w:rPr>
-              <w:lastRenderedPageBreak/>
               <w:t>Legal Issue</w:t>
             </w:r>
           </w:p>
@@ -462,23 +318,13 @@
                 <w:lang w:eastAsia="en-AU"/>
               </w:rPr>
             </w:pPr>
-          </w:p>
-          <w:p>
-            <w:pPr>
-              <w:spacing w:after="0" w:line="240" w:lineRule="auto"/>
-              <w:rPr>
-                <w:rFonts w:ascii="Montserrat" w:eastAsia="Times New Roman" w:hAnsi="Montserrat" w:cs="Calibri"/>
-                <w:color w:val="000000"/>
-                <w:lang w:eastAsia="en-AU"/>
-              </w:rPr>
-            </w:pPr>
-            <w:r>
-              <w:rPr>
-                <w:rFonts w:ascii="Montserrat" w:eastAsia="Times New Roman" w:hAnsi="Montserrat" w:cs="Calibri"/>
-                <w:color w:val="000000"/>
-                <w:lang w:eastAsia="en-AU"/>
-              </w:rPr>
-              <w:t xml:space="preserve">{%p if </w:t>
+            <w:r>
+              <w:rPr>
+                <w:rFonts w:ascii="Montserrat" w:eastAsia="Times New Roman" w:hAnsi="Montserrat" w:cs="Calibri"/>
+                <w:color w:val="000000"/>
+                <w:lang w:eastAsia="en-AU"/>
+              </w:rPr>
+              <w:t xml:space="preserve">{{ </w:t>
             </w:r>
             <w:proofErr w:type="spellStart"/>
             <w:r>
@@ -487,7 +333,31 @@
                 <w:color w:val="000000"/>
                 <w:lang w:eastAsia="en-AU"/>
               </w:rPr>
-              <w:t>wills_estates_options</w:t>
+              <w:t>wills</w:t>
+            </w:r>
+            <w:r>
+              <w:rPr>
+                <w:rFonts w:ascii="Montserrat" w:eastAsia="Times New Roman" w:hAnsi="Montserrat" w:cs="Calibri"/>
+                <w:color w:val="000000"/>
+                <w:lang w:eastAsia="en-AU"/>
+              </w:rPr>
+              <w:t>_</w:t>
+            </w:r>
+            <w:r>
+              <w:rPr>
+                <w:rFonts w:ascii="Montserrat" w:eastAsia="Times New Roman" w:hAnsi="Montserrat" w:cs="Calibri"/>
+                <w:color w:val="000000"/>
+                <w:lang w:eastAsia="en-AU"/>
+              </w:rPr>
+              <w:t>estates_options</w:t>
+            </w:r>
+            <w:r>
+              <w:rPr>
+                <w:rFonts w:ascii="Montserrat" w:eastAsia="Times New Roman" w:hAnsi="Montserrat" w:cs="Calibri"/>
+                <w:color w:val="000000"/>
+                <w:lang w:eastAsia="en-AU"/>
+              </w:rPr>
+              <w:t>.true_values</w:t>
             </w:r>
             <w:proofErr w:type="spellEnd"/>
             <w:r>
@@ -496,412 +366,8 @@
                 <w:color w:val="000000"/>
                 <w:lang w:eastAsia="en-AU"/>
               </w:rPr>
-              <w:t>== '</w:t>
-            </w:r>
-            <w:proofErr w:type="spellStart"/>
-            <w:r>
-              <w:rPr>
-                <w:rFonts w:ascii="Montserrat" w:eastAsia="Times New Roman" w:hAnsi="Montserrat" w:cs="Calibri"/>
-                <w:color w:val="000000"/>
-                <w:lang w:eastAsia="en-AU"/>
-              </w:rPr>
-              <w:t>new_document</w:t>
-            </w:r>
-            <w:proofErr w:type="spellEnd"/>
-            <w:r>
-              <w:rPr>
-                <w:rFonts w:ascii="Montserrat" w:eastAsia="Times New Roman" w:hAnsi="Montserrat" w:cs="Calibri"/>
-                <w:color w:val="000000"/>
-                <w:lang w:eastAsia="en-AU"/>
-              </w:rPr>
-              <w:t xml:space="preserve">' %} </w:t>
-            </w:r>
-          </w:p>
-          <w:p>
-            <w:pPr>
-              <w:spacing w:after="0" w:line="240" w:lineRule="auto"/>
-              <w:rPr>
-                <w:rFonts w:ascii="Montserrat" w:eastAsia="Times New Roman" w:hAnsi="Montserrat" w:cs="Calibri"/>
-                <w:color w:val="000000"/>
-                <w:lang w:eastAsia="en-AU"/>
-              </w:rPr>
-            </w:pPr>
-            <w:r>
-              <w:rPr>
-                <w:rFonts w:ascii="Montserrat" w:eastAsia="Times New Roman" w:hAnsi="Montserrat" w:cs="Calibri"/>
-                <w:color w:val="000000"/>
-                <w:lang w:eastAsia="en-AU"/>
-              </w:rPr>
-              <w:t>I would like to discuss a new Will, Advance Care Directive, or Power of Attorney</w:t>
-            </w:r>
-          </w:p>
-          <w:p>
-            <w:pPr>
-              <w:spacing w:after="0" w:line="240" w:lineRule="auto"/>
-              <w:rPr>
-                <w:rFonts w:ascii="Montserrat" w:eastAsia="Times New Roman" w:hAnsi="Montserrat" w:cs="Calibri"/>
-                <w:color w:val="000000"/>
-                <w:lang w:eastAsia="en-AU"/>
-              </w:rPr>
-            </w:pPr>
-            <w:r>
-              <w:rPr>
-                <w:rFonts w:ascii="Montserrat" w:eastAsia="Times New Roman" w:hAnsi="Montserrat" w:cs="Calibri"/>
-                <w:color w:val="000000"/>
-                <w:lang w:eastAsia="en-AU"/>
-              </w:rPr>
-              <w:t>{%p else %}</w:t>
-            </w:r>
-          </w:p>
-          <w:p>
-            <w:pPr>
-              <w:spacing w:after="0" w:line="240" w:lineRule="auto"/>
-              <w:rPr>
-                <w:rFonts w:ascii="Montserrat" w:eastAsia="Times New Roman" w:hAnsi="Montserrat" w:cs="Calibri"/>
-                <w:color w:val="000000"/>
-                <w:lang w:eastAsia="en-AU"/>
-              </w:rPr>
-            </w:pPr>
-            <w:r>
-              <w:rPr>
-                <w:rFonts w:ascii="Montserrat" w:eastAsia="Times New Roman" w:hAnsi="Montserrat" w:cs="Calibri"/>
-                <w:color w:val="000000"/>
-                <w:lang w:eastAsia="en-AU"/>
-              </w:rPr>
-              <w:t xml:space="preserve">{%p if </w:t>
-            </w:r>
-            <w:proofErr w:type="spellStart"/>
-            <w:r>
-              <w:rPr>
-                <w:rFonts w:ascii="Montserrat" w:eastAsia="Times New Roman" w:hAnsi="Montserrat" w:cs="Calibri"/>
-                <w:color w:val="000000"/>
-                <w:lang w:eastAsia="en-AU"/>
-              </w:rPr>
-              <w:t>wills_estates_options</w:t>
-            </w:r>
-            <w:proofErr w:type="spellEnd"/>
-            <w:r>
-              <w:rPr>
-                <w:rFonts w:ascii="Montserrat" w:eastAsia="Times New Roman" w:hAnsi="Montserrat" w:cs="Calibri"/>
-                <w:color w:val="000000"/>
-                <w:lang w:eastAsia="en-AU"/>
-              </w:rPr>
-              <w:t>== 'beneficiary'</w:t>
-            </w:r>
-            <w:r>
-              <w:rPr>
-                <w:rFonts w:ascii="Montserrat" w:eastAsia="Times New Roman" w:hAnsi="Montserrat" w:cs="Calibri"/>
-                <w:color w:val="000000"/>
-                <w:lang w:eastAsia="en-AU"/>
-              </w:rPr>
-              <w:t xml:space="preserve"> </w:t>
-            </w:r>
-            <w:r>
-              <w:rPr>
-                <w:rFonts w:ascii="Montserrat" w:eastAsia="Times New Roman" w:hAnsi="Montserrat" w:cs="Calibri"/>
-                <w:color w:val="000000"/>
-                <w:lang w:eastAsia="en-AU"/>
-              </w:rPr>
-              <w:t xml:space="preserve">%} </w:t>
-            </w:r>
-          </w:p>
-          <w:p>
-            <w:pPr>
-              <w:spacing w:after="0" w:line="240" w:lineRule="auto"/>
-              <w:rPr>
-                <w:rFonts w:ascii="Montserrat" w:eastAsia="Times New Roman" w:hAnsi="Montserrat" w:cs="Calibri"/>
-                <w:color w:val="000000"/>
-                <w:lang w:eastAsia="en-AU"/>
-              </w:rPr>
-            </w:pPr>
-            <w:r>
-              <w:rPr>
-                <w:rFonts w:ascii="Montserrat" w:eastAsia="Times New Roman" w:hAnsi="Montserrat" w:cs="Calibri"/>
-                <w:color w:val="000000"/>
-                <w:lang w:eastAsia="en-AU"/>
-              </w:rPr>
-              <w:t>I am a beneficiary and need advice</w:t>
-            </w:r>
-          </w:p>
-          <w:p>
-            <w:pPr>
-              <w:spacing w:after="0" w:line="240" w:lineRule="auto"/>
-              <w:rPr>
-                <w:rFonts w:ascii="Montserrat" w:eastAsia="Times New Roman" w:hAnsi="Montserrat" w:cs="Calibri"/>
-                <w:color w:val="000000"/>
-                <w:lang w:eastAsia="en-AU"/>
-              </w:rPr>
-            </w:pPr>
-            <w:r>
-              <w:rPr>
-                <w:rFonts w:ascii="Montserrat" w:eastAsia="Times New Roman" w:hAnsi="Montserrat" w:cs="Calibri"/>
-                <w:color w:val="000000"/>
-                <w:lang w:eastAsia="en-AU"/>
-              </w:rPr>
-              <w:t>{%p else %}</w:t>
-            </w:r>
-          </w:p>
-          <w:p>
-            <w:pPr>
-              <w:spacing w:after="0" w:line="240" w:lineRule="auto"/>
-              <w:rPr>
-                <w:rFonts w:ascii="Montserrat" w:eastAsia="Times New Roman" w:hAnsi="Montserrat" w:cs="Calibri"/>
-                <w:color w:val="000000"/>
-                <w:lang w:eastAsia="en-AU"/>
-              </w:rPr>
-            </w:pPr>
-            <w:r>
-              <w:rPr>
-                <w:rFonts w:ascii="Montserrat" w:eastAsia="Times New Roman" w:hAnsi="Montserrat" w:cs="Calibri"/>
-                <w:color w:val="000000"/>
-                <w:lang w:eastAsia="en-AU"/>
-              </w:rPr>
-              <w:t xml:space="preserve">{%p if </w:t>
-            </w:r>
-            <w:proofErr w:type="spellStart"/>
-            <w:r>
-              <w:rPr>
-                <w:rFonts w:ascii="Montserrat" w:eastAsia="Times New Roman" w:hAnsi="Montserrat" w:cs="Calibri"/>
-                <w:color w:val="000000"/>
-                <w:lang w:eastAsia="en-AU"/>
-              </w:rPr>
-              <w:t>wills_estates_options</w:t>
-            </w:r>
-            <w:proofErr w:type="spellEnd"/>
-            <w:r>
-              <w:rPr>
-                <w:rFonts w:ascii="Montserrat" w:eastAsia="Times New Roman" w:hAnsi="Montserrat" w:cs="Calibri"/>
-                <w:color w:val="000000"/>
-                <w:lang w:eastAsia="en-AU"/>
-              </w:rPr>
-              <w:t>==’</w:t>
-            </w:r>
-            <w:proofErr w:type="spellStart"/>
-            <w:r>
-              <w:rPr>
-                <w:rFonts w:ascii="Montserrat" w:eastAsia="Times New Roman" w:hAnsi="Montserrat" w:cs="Calibri"/>
-                <w:color w:val="000000"/>
-                <w:lang w:eastAsia="en-AU"/>
-              </w:rPr>
-              <w:t>named_executor</w:t>
-            </w:r>
-            <w:proofErr w:type="spellEnd"/>
-            <w:r>
-              <w:rPr>
-                <w:rFonts w:ascii="Montserrat" w:eastAsia="Times New Roman" w:hAnsi="Montserrat" w:cs="Calibri"/>
-                <w:color w:val="000000"/>
-                <w:lang w:eastAsia="en-AU"/>
-              </w:rPr>
-              <w:t>’%}</w:t>
-            </w:r>
-          </w:p>
-          <w:p>
-            <w:pPr>
-              <w:spacing w:after="0" w:line="240" w:lineRule="auto"/>
-              <w:rPr>
-                <w:rFonts w:ascii="Montserrat" w:eastAsia="Times New Roman" w:hAnsi="Montserrat" w:cs="Calibri"/>
-                <w:color w:val="000000"/>
-                <w:lang w:eastAsia="en-AU"/>
-              </w:rPr>
-            </w:pPr>
-            <w:r>
-              <w:rPr>
-                <w:rFonts w:ascii="Montserrat" w:eastAsia="Times New Roman" w:hAnsi="Montserrat" w:cs="Calibri"/>
-                <w:color w:val="000000"/>
-                <w:lang w:eastAsia="en-AU"/>
-              </w:rPr>
-              <w:t xml:space="preserve">I am a named executor and need advice </w:t>
-            </w:r>
-          </w:p>
-          <w:p>
-            <w:pPr>
-              <w:spacing w:after="0" w:line="240" w:lineRule="auto"/>
-              <w:rPr>
-                <w:rFonts w:ascii="Montserrat" w:eastAsia="Times New Roman" w:hAnsi="Montserrat" w:cs="Calibri"/>
-                <w:color w:val="000000"/>
-                <w:lang w:eastAsia="en-AU"/>
-              </w:rPr>
-            </w:pPr>
-            <w:r>
-              <w:rPr>
-                <w:rFonts w:ascii="Montserrat" w:eastAsia="Times New Roman" w:hAnsi="Montserrat" w:cs="Calibri"/>
-                <w:color w:val="000000"/>
-                <w:lang w:eastAsia="en-AU"/>
-              </w:rPr>
-              <w:t>{%p else %}</w:t>
-            </w:r>
-          </w:p>
-          <w:p>
-            <w:pPr>
-              <w:spacing w:after="0" w:line="240" w:lineRule="auto"/>
-              <w:rPr>
-                <w:rFonts w:ascii="Montserrat" w:eastAsia="Times New Roman" w:hAnsi="Montserrat" w:cs="Calibri"/>
-                <w:color w:val="000000"/>
-                <w:lang w:eastAsia="en-AU"/>
-              </w:rPr>
-            </w:pPr>
-            <w:r>
-              <w:rPr>
-                <w:rFonts w:ascii="Montserrat" w:eastAsia="Times New Roman" w:hAnsi="Montserrat" w:cs="Calibri"/>
-                <w:color w:val="000000"/>
-                <w:lang w:eastAsia="en-AU"/>
-              </w:rPr>
-              <w:t xml:space="preserve">{%p if </w:t>
-            </w:r>
-            <w:proofErr w:type="spellStart"/>
-            <w:r>
-              <w:rPr>
-                <w:rFonts w:ascii="Montserrat" w:eastAsia="Times New Roman" w:hAnsi="Montserrat" w:cs="Calibri"/>
-                <w:color w:val="000000"/>
-                <w:lang w:eastAsia="en-AU"/>
-              </w:rPr>
-              <w:t>wills_estates_options</w:t>
-            </w:r>
-            <w:proofErr w:type="spellEnd"/>
-            <w:r>
-              <w:rPr>
-                <w:rFonts w:ascii="Montserrat" w:eastAsia="Times New Roman" w:hAnsi="Montserrat" w:cs="Calibri"/>
-                <w:color w:val="000000"/>
-                <w:lang w:eastAsia="en-AU"/>
-              </w:rPr>
-              <w:t>==’</w:t>
-            </w:r>
-            <w:proofErr w:type="spellStart"/>
-            <w:r>
-              <w:rPr>
-                <w:rFonts w:ascii="Montserrat" w:eastAsia="Times New Roman" w:hAnsi="Montserrat" w:cs="Calibri"/>
-                <w:color w:val="000000"/>
-                <w:lang w:eastAsia="en-AU"/>
-              </w:rPr>
-              <w:t>without_will</w:t>
-            </w:r>
-            <w:proofErr w:type="spellEnd"/>
-            <w:r>
-              <w:rPr>
-                <w:rFonts w:ascii="Montserrat" w:eastAsia="Times New Roman" w:hAnsi="Montserrat" w:cs="Calibri"/>
-                <w:color w:val="000000"/>
-                <w:lang w:eastAsia="en-AU"/>
-              </w:rPr>
-              <w:t>’%}</w:t>
-            </w:r>
-          </w:p>
-          <w:p>
-            <w:pPr>
-              <w:spacing w:after="0" w:line="240" w:lineRule="auto"/>
-              <w:rPr>
-                <w:rFonts w:ascii="Montserrat" w:eastAsia="Times New Roman" w:hAnsi="Montserrat" w:cs="Calibri"/>
-                <w:color w:val="000000"/>
-                <w:lang w:eastAsia="en-AU"/>
-              </w:rPr>
-            </w:pPr>
-            <w:r>
-              <w:rPr>
-                <w:rFonts w:ascii="Montserrat" w:eastAsia="Times New Roman" w:hAnsi="Montserrat" w:cs="Calibri"/>
-                <w:color w:val="000000"/>
-                <w:lang w:eastAsia="en-AU"/>
-              </w:rPr>
-              <w:t>Someone has died without a Will and I need advice</w:t>
-            </w:r>
-          </w:p>
-          <w:p>
-            <w:pPr>
-              <w:spacing w:after="0" w:line="240" w:lineRule="auto"/>
-              <w:rPr>
-                <w:rFonts w:ascii="Montserrat" w:eastAsia="Times New Roman" w:hAnsi="Montserrat" w:cs="Calibri"/>
-                <w:color w:val="000000"/>
-                <w:lang w:eastAsia="en-AU"/>
-              </w:rPr>
-            </w:pPr>
-            <w:r>
-              <w:rPr>
-                <w:rFonts w:ascii="Montserrat" w:eastAsia="Times New Roman" w:hAnsi="Montserrat" w:cs="Calibri"/>
-                <w:color w:val="000000"/>
-                <w:lang w:eastAsia="en-AU"/>
-              </w:rPr>
-              <w:t xml:space="preserve">{%p </w:t>
-            </w:r>
-            <w:proofErr w:type="gramStart"/>
-            <w:r>
-              <w:rPr>
-                <w:rFonts w:ascii="Montserrat" w:eastAsia="Times New Roman" w:hAnsi="Montserrat" w:cs="Calibri"/>
-                <w:color w:val="000000"/>
-                <w:lang w:eastAsia="en-AU"/>
-              </w:rPr>
-              <w:t>endif  %</w:t>
-            </w:r>
-            <w:proofErr w:type="gramEnd"/>
-            <w:r>
-              <w:rPr>
-                <w:rFonts w:ascii="Montserrat" w:eastAsia="Times New Roman" w:hAnsi="Montserrat" w:cs="Calibri"/>
-                <w:color w:val="000000"/>
-                <w:lang w:eastAsia="en-AU"/>
-              </w:rPr>
-              <w:t>}</w:t>
-            </w:r>
-          </w:p>
-          <w:p>
-            <w:pPr>
-              <w:spacing w:after="0" w:line="240" w:lineRule="auto"/>
-              <w:rPr>
-                <w:rFonts w:ascii="Montserrat" w:eastAsia="Times New Roman" w:hAnsi="Montserrat" w:cs="Calibri"/>
-                <w:color w:val="000000"/>
-                <w:lang w:eastAsia="en-AU"/>
-              </w:rPr>
-            </w:pPr>
-            <w:r>
-              <w:rPr>
-                <w:rFonts w:ascii="Montserrat" w:eastAsia="Times New Roman" w:hAnsi="Montserrat" w:cs="Calibri"/>
-                <w:color w:val="000000"/>
-                <w:lang w:eastAsia="en-AU"/>
-              </w:rPr>
-              <w:t>{%p endif %}</w:t>
-            </w:r>
-          </w:p>
-          <w:p>
-            <w:pPr>
-              <w:spacing w:after="0" w:line="240" w:lineRule="auto"/>
-              <w:rPr>
-                <w:rFonts w:ascii="Montserrat" w:eastAsia="Times New Roman" w:hAnsi="Montserrat" w:cs="Calibri"/>
-                <w:color w:val="000000"/>
-                <w:lang w:eastAsia="en-AU"/>
-              </w:rPr>
-            </w:pPr>
-            <w:r>
-              <w:rPr>
-                <w:rFonts w:ascii="Montserrat" w:eastAsia="Times New Roman" w:hAnsi="Montserrat" w:cs="Calibri"/>
-                <w:color w:val="000000"/>
-                <w:lang w:eastAsia="en-AU"/>
-              </w:rPr>
-              <w:t>{%p endif %}</w:t>
-            </w:r>
-          </w:p>
-          <w:p>
-            <w:pPr>
-              <w:spacing w:after="0" w:line="240" w:lineRule="auto"/>
-              <w:rPr>
-                <w:rFonts w:ascii="Montserrat" w:eastAsia="Times New Roman" w:hAnsi="Montserrat" w:cs="Calibri"/>
-                <w:color w:val="000000"/>
-                <w:lang w:eastAsia="en-AU"/>
-              </w:rPr>
-            </w:pPr>
-            <w:r>
-              <w:rPr>
-                <w:rFonts w:ascii="Montserrat" w:eastAsia="Times New Roman" w:hAnsi="Montserrat" w:cs="Calibri"/>
-                <w:color w:val="000000"/>
-                <w:lang w:eastAsia="en-AU"/>
-              </w:rPr>
-              <w:t>{%p endif %}</w:t>
-            </w:r>
-          </w:p>
-          <w:p>
-            <w:pPr>
-              <w:spacing w:after="0" w:line="240" w:lineRule="auto"/>
-              <w:rPr>
-                <w:rFonts w:ascii="Montserrat" w:eastAsia="Times New Roman" w:hAnsi="Montserrat" w:cs="Calibri"/>
-                <w:color w:val="000000"/>
-                <w:lang w:eastAsia="en-AU"/>
-              </w:rPr>
-            </w:pPr>
+              <w:t>() }}</w:t>
+            </w:r>
           </w:p>
         </w:tc>
       </w:tr>
@@ -1015,25 +481,7 @@
                 <w:color w:val="000000"/>
                 <w:lang w:eastAsia="en-AU"/>
               </w:rPr>
-              <w:t xml:space="preserve">Yes, an interpreter is required for </w:t>
-            </w:r>
-            <w:proofErr w:type="gramStart"/>
-            <w:r>
-              <w:rPr>
-                <w:rFonts w:ascii="Montserrat" w:eastAsia="Times New Roman" w:hAnsi="Montserrat" w:cs="Calibri"/>
-                <w:color w:val="000000"/>
-                <w:lang w:eastAsia="en-AU"/>
-              </w:rPr>
-              <w:t>{{ language</w:t>
-            </w:r>
-            <w:proofErr w:type="gramEnd"/>
-            <w:r>
-              <w:rPr>
-                <w:rFonts w:ascii="Montserrat" w:eastAsia="Times New Roman" w:hAnsi="Montserrat" w:cs="Calibri"/>
-                <w:color w:val="000000"/>
-                <w:lang w:eastAsia="en-AU"/>
-              </w:rPr>
-              <w:t xml:space="preserve"> }} </w:t>
+              <w:t xml:space="preserve">Yes, an interpreter is required for {{ language }} </w:t>
             </w:r>
           </w:p>
           <w:p>
@@ -1117,23 +565,13 @@
                 <w:lang w:eastAsia="en-AU"/>
               </w:rPr>
             </w:pPr>
-            <w:proofErr w:type="gramStart"/>
-            <w:r>
-              <w:rPr>
-                <w:rFonts w:ascii="Montserrat" w:eastAsia="Times New Roman" w:hAnsi="Montserrat" w:cs="Calibri"/>
-                <w:color w:val="000000"/>
-                <w:lang w:eastAsia="en-AU"/>
-              </w:rPr>
-              <w:t>{{ language</w:t>
-            </w:r>
-            <w:proofErr w:type="gramEnd"/>
-            <w:r>
-              <w:rPr>
-                <w:rFonts w:ascii="Montserrat" w:eastAsia="Times New Roman" w:hAnsi="Montserrat" w:cs="Calibri"/>
-                <w:color w:val="000000"/>
-                <w:lang w:eastAsia="en-AU"/>
-              </w:rPr>
-              <w:t xml:space="preserve"> }} but an interpreter is not required</w:t>
+            <w:r>
+              <w:rPr>
+                <w:rFonts w:ascii="Montserrat" w:eastAsia="Times New Roman" w:hAnsi="Montserrat" w:cs="Calibri"/>
+                <w:color w:val="000000"/>
+                <w:lang w:eastAsia="en-AU"/>
+              </w:rPr>
+              <w:t>{{ language }} but an interpreter is not required</w:t>
             </w:r>
           </w:p>
           <w:p>
@@ -1245,7 +683,6 @@
                 <w:lang w:eastAsia="en-AU"/>
               </w:rPr>
             </w:pPr>
-            <w:proofErr w:type="gramStart"/>
             <w:r>
               <w:rPr>
                 <w:rFonts w:ascii="Montserrat" w:eastAsia="Times New Roman" w:hAnsi="Montserrat" w:cs="Calibri"/>
@@ -1261,16 +698,7 @@
                 <w:color w:val="000000"/>
                 <w:lang w:eastAsia="en-AU"/>
               </w:rPr>
-              <w:t>first</w:t>
-            </w:r>
-            <w:proofErr w:type="gramEnd"/>
-            <w:r>
-              <w:rPr>
-                <w:rFonts w:ascii="Montserrat" w:eastAsia="Times New Roman" w:hAnsi="Montserrat" w:cs="Calibri"/>
-                <w:color w:val="000000"/>
-                <w:lang w:eastAsia="en-AU"/>
-              </w:rPr>
-              <w:t>_name</w:t>
+              <w:t>first_name</w:t>
             </w:r>
             <w:proofErr w:type="spellEnd"/>
             <w:r>
@@ -1337,7 +765,6 @@
                 <w:lang w:eastAsia="en-AU"/>
               </w:rPr>
             </w:pPr>
-            <w:proofErr w:type="gramStart"/>
             <w:r>
               <w:rPr>
                 <w:rFonts w:ascii="Montserrat" w:eastAsia="Times New Roman" w:hAnsi="Montserrat" w:cs="Calibri"/>
@@ -1353,16 +780,7 @@
                 <w:color w:val="000000"/>
                 <w:lang w:eastAsia="en-AU"/>
               </w:rPr>
-              <w:t>last</w:t>
-            </w:r>
-            <w:proofErr w:type="gramEnd"/>
-            <w:r>
-              <w:rPr>
-                <w:rFonts w:ascii="Montserrat" w:eastAsia="Times New Roman" w:hAnsi="Montserrat" w:cs="Calibri"/>
-                <w:color w:val="000000"/>
-                <w:lang w:eastAsia="en-AU"/>
-              </w:rPr>
-              <w:t>_name</w:t>
+              <w:t>last_name</w:t>
             </w:r>
             <w:proofErr w:type="spellEnd"/>
             <w:r>
@@ -1429,23 +847,13 @@
                 <w:lang w:eastAsia="en-AU"/>
               </w:rPr>
             </w:pPr>
-            <w:proofErr w:type="gramStart"/>
-            <w:r>
-              <w:rPr>
-                <w:rFonts w:ascii="Montserrat" w:eastAsia="Times New Roman" w:hAnsi="Montserrat" w:cs="Calibri"/>
-                <w:color w:val="000000"/>
-                <w:lang w:eastAsia="en-AU"/>
-              </w:rPr>
-              <w:t>{{ DOB</w:t>
-            </w:r>
-            <w:proofErr w:type="gramEnd"/>
-            <w:r>
-              <w:rPr>
-                <w:rFonts w:ascii="Montserrat" w:eastAsia="Times New Roman" w:hAnsi="Montserrat" w:cs="Calibri"/>
-                <w:color w:val="000000"/>
-                <w:lang w:eastAsia="en-AU"/>
-              </w:rPr>
-              <w:t xml:space="preserve"> }}</w:t>
+            <w:r>
+              <w:rPr>
+                <w:rFonts w:ascii="Montserrat" w:eastAsia="Times New Roman" w:hAnsi="Montserrat" w:cs="Calibri"/>
+                <w:color w:val="000000"/>
+                <w:lang w:eastAsia="en-AU"/>
+              </w:rPr>
+              <w:t>{{ DOB }}</w:t>
             </w:r>
           </w:p>
         </w:tc>
@@ -1503,7 +911,6 @@
                 <w:lang w:eastAsia="en-AU"/>
               </w:rPr>
             </w:pPr>
-            <w:proofErr w:type="gramStart"/>
             <w:r>
               <w:rPr>
                 <w:rFonts w:ascii="Montserrat" w:eastAsia="Times New Roman" w:hAnsi="Montserrat" w:cs="Calibri"/>
@@ -1519,16 +926,7 @@
                 <w:color w:val="000000"/>
                 <w:lang w:eastAsia="en-AU"/>
               </w:rPr>
-              <w:t>phone</w:t>
-            </w:r>
-            <w:proofErr w:type="gramEnd"/>
-            <w:r>
-              <w:rPr>
-                <w:rFonts w:ascii="Montserrat" w:eastAsia="Times New Roman" w:hAnsi="Montserrat" w:cs="Calibri"/>
-                <w:color w:val="000000"/>
-                <w:lang w:eastAsia="en-AU"/>
-              </w:rPr>
-              <w:t>_number</w:t>
+              <w:t>phone_number</w:t>
             </w:r>
             <w:proofErr w:type="spellEnd"/>
             <w:r>
@@ -1595,7 +993,6 @@
                 <w:lang w:eastAsia="en-AU"/>
               </w:rPr>
             </w:pPr>
-            <w:proofErr w:type="gramStart"/>
             <w:r>
               <w:rPr>
                 <w:rFonts w:ascii="Montserrat" w:eastAsia="Times New Roman" w:hAnsi="Montserrat" w:cs="Calibri"/>
@@ -1611,16 +1008,7 @@
                 <w:color w:val="000000" w:themeColor="text1"/>
                 <w:lang w:eastAsia="en-AU"/>
               </w:rPr>
-              <w:t>email</w:t>
-            </w:r>
-            <w:proofErr w:type="gramEnd"/>
-            <w:r>
-              <w:rPr>
-                <w:rFonts w:ascii="Montserrat" w:eastAsia="Times New Roman" w:hAnsi="Montserrat" w:cs="Calibri"/>
-                <w:color w:val="000000" w:themeColor="text1"/>
-                <w:lang w:eastAsia="en-AU"/>
-              </w:rPr>
-              <w:t>_address</w:t>
+              <w:t>email_address</w:t>
             </w:r>
             <w:proofErr w:type="spellEnd"/>
             <w:r>

</xml_diff>

<commit_message>
Formatting for dates and fixed the spacing in the pdf table
</commit_message>
<xml_diff>
--- a/docassemble/LLAW33012023S1MSM1/data/templates/MSM_Legal_Answer_Template_Wills.docx
+++ b/docassemble/LLAW33012023S1MSM1/data/templates/MSM_Legal_Answer_Template_Wills.docx
@@ -288,7 +288,7 @@
       <w:tr>
         <w:trPr>
           <w:cantSplit/>
-          <w:trHeight w:val="507"/>
+          <w:trHeight w:hRule="exact" w:val="567"/>
         </w:trPr>
         <w:tc>
           <w:tcPr>
@@ -378,7 +378,7 @@
       <w:tr>
         <w:trPr>
           <w:cantSplit/>
-          <w:trHeight w:val="507"/>
+          <w:trHeight w:hRule="exact" w:val="851"/>
         </w:trPr>
         <w:tc>
           <w:tcPr>
@@ -717,7 +717,7 @@
       <w:tr>
         <w:trPr>
           <w:cantSplit/>
-          <w:trHeight w:val="507"/>
+          <w:trHeight w:hRule="exact" w:val="567"/>
         </w:trPr>
         <w:tc>
           <w:tcPr>
@@ -817,7 +817,7 @@
       <w:tr>
         <w:trPr>
           <w:cantSplit/>
-          <w:trHeight w:val="507"/>
+          <w:trHeight w:hRule="exact" w:val="567"/>
         </w:trPr>
         <w:tc>
           <w:tcPr>
@@ -917,7 +917,7 @@
       <w:tr>
         <w:trPr>
           <w:cantSplit/>
-          <w:trHeight w:val="507"/>
+          <w:trHeight w:hRule="exact" w:val="567"/>
         </w:trPr>
         <w:tc>
           <w:tcPr>
@@ -1009,7 +1009,7 @@
       <w:tr>
         <w:trPr>
           <w:cantSplit/>
-          <w:trHeight w:val="533"/>
+          <w:trHeight w:hRule="exact" w:val="567"/>
         </w:trPr>
         <w:tc>
           <w:tcPr>
@@ -1109,7 +1109,7 @@
       <w:tr>
         <w:trPr>
           <w:cantSplit/>
-          <w:trHeight w:val="533"/>
+          <w:trHeight w:hRule="exact" w:val="567"/>
         </w:trPr>
         <w:tc>
           <w:tcPr>

</xml_diff>

<commit_message>
Table properties in PDF updated
</commit_message>
<xml_diff>
--- a/docassemble/LLAW33012023S1MSM1/data/templates/MSM_Legal_Answer_Template_Wills.docx
+++ b/docassemble/LLAW33012023S1MSM1/data/templates/MSM_Legal_Answer_Template_Wills.docx
@@ -1,6 +1,6 @@
 
 <file path=word/document.xml><?xml version="1.0" encoding="utf-8"?>
-<w:document xmlns:wpc="http://schemas.microsoft.com/office/word/2010/wordprocessingCanvas" xmlns:cx="http://schemas.microsoft.com/office/drawing/2014/chartex" xmlns:cx1="http://schemas.microsoft.com/office/drawing/2015/9/8/chartex" xmlns:cx2="http://schemas.microsoft.com/office/drawing/2015/10/21/chartex" xmlns:cx3="http://schemas.microsoft.com/office/drawing/2016/5/9/chartex" xmlns:cx4="http://schemas.microsoft.com/office/drawing/2016/5/10/chartex" xmlns:cx5="http://schemas.microsoft.com/office/drawing/2016/5/11/chartex" xmlns:cx6="http://schemas.microsoft.com/office/drawing/2016/5/12/chartex" xmlns:cx7="http://schemas.microsoft.com/office/drawing/2016/5/13/chartex" xmlns:cx8="http://schemas.microsoft.com/office/drawing/2016/5/14/chartex" xmlns:mc="http://schemas.openxmlformats.org/markup-compatibility/2006" xmlns:aink="http://schemas.microsoft.com/office/drawing/2016/ink" xmlns:am3d="http://schemas.microsoft.com/office/drawing/2017/model3d" xmlns:o="urn:schemas-microsoft-com:office:office" xmlns:r="http://schemas.openxmlformats.org/officeDocument/2006/relationships" xmlns:m="http://schemas.openxmlformats.org/officeDocument/2006/math" xmlns:v="urn:schemas-microsoft-com:vml" xmlns:wp14="http://schemas.microsoft.com/office/word/2010/wordprocessingDrawing" xmlns:wp="http://schemas.openxmlformats.org/drawingml/2006/wordprocessingDrawing" xmlns:w10="urn:schemas-microsoft-com:office:word" xmlns:w="http://schemas.openxmlformats.org/wordprocessingml/2006/main" xmlns:w14="http://schemas.microsoft.com/office/word/2010/wordml" xmlns:w15="http://schemas.microsoft.com/office/word/2012/wordml" xmlns:w16cex="http://schemas.microsoft.com/office/word/2018/wordml/cex" xmlns:w16cid="http://schemas.microsoft.com/office/word/2016/wordml/cid" xmlns:w16="http://schemas.microsoft.com/office/word/2018/wordml" xmlns:w16sdtdh="http://schemas.microsoft.com/office/word/2020/wordml/sdtdatahash" xmlns:w16se="http://schemas.microsoft.com/office/word/2015/wordml/symex" xmlns:wpg="http://schemas.microsoft.com/office/word/2010/wordprocessingGroup" xmlns:wpi="http://schemas.microsoft.com/office/word/2010/wordprocessingInk" xmlns:wne="http://schemas.microsoft.com/office/word/2006/wordml" xmlns:wps="http://schemas.microsoft.com/office/word/2010/wordprocessingShape" mc:Ignorable="w14 w15 w16se w16cid w16 w16cex w16sdtdh wp14">
+<w:document xmlns:wpc="http://schemas.microsoft.com/office/word/2010/wordprocessingCanvas" xmlns:cx="http://schemas.microsoft.com/office/drawing/2014/chartex" xmlns:cx1="http://schemas.microsoft.com/office/drawing/2015/9/8/chartex" xmlns:cx2="http://schemas.microsoft.com/office/drawing/2015/10/21/chartex" xmlns:cx3="http://schemas.microsoft.com/office/drawing/2016/5/9/chartex" xmlns:cx4="http://schemas.microsoft.com/office/drawing/2016/5/10/chartex" xmlns:cx5="http://schemas.microsoft.com/office/drawing/2016/5/11/chartex" xmlns:cx6="http://schemas.microsoft.com/office/drawing/2016/5/12/chartex" xmlns:cx7="http://schemas.microsoft.com/office/drawing/2016/5/13/chartex" xmlns:cx8="http://schemas.microsoft.com/office/drawing/2016/5/14/chartex" xmlns:mc="http://schemas.openxmlformats.org/markup-compatibility/2006" xmlns:aink="http://schemas.microsoft.com/office/drawing/2016/ink" xmlns:am3d="http://schemas.microsoft.com/office/drawing/2017/model3d" xmlns:o="urn:schemas-microsoft-com:office:office" xmlns:oel="http://schemas.microsoft.com/office/2019/extlst" xmlns:r="http://schemas.openxmlformats.org/officeDocument/2006/relationships" xmlns:m="http://schemas.openxmlformats.org/officeDocument/2006/math" xmlns:v="urn:schemas-microsoft-com:vml" xmlns:wp14="http://schemas.microsoft.com/office/word/2010/wordprocessingDrawing" xmlns:wp="http://schemas.openxmlformats.org/drawingml/2006/wordprocessingDrawing" xmlns:w10="urn:schemas-microsoft-com:office:word" xmlns:w="http://schemas.openxmlformats.org/wordprocessingml/2006/main" xmlns:w14="http://schemas.microsoft.com/office/word/2010/wordml" xmlns:w15="http://schemas.microsoft.com/office/word/2012/wordml" xmlns:w16cex="http://schemas.microsoft.com/office/word/2018/wordml/cex" xmlns:w16cid="http://schemas.microsoft.com/office/word/2016/wordml/cid" xmlns:w16="http://schemas.microsoft.com/office/word/2018/wordml" xmlns:w16du="http://schemas.microsoft.com/office/word/2023/wordml/word16du" xmlns:w16sdtdh="http://schemas.microsoft.com/office/word/2020/wordml/sdtdatahash" xmlns:w16se="http://schemas.microsoft.com/office/word/2015/wordml/symex" xmlns:wpg="http://schemas.microsoft.com/office/word/2010/wordprocessingGroup" xmlns:wpi="http://schemas.microsoft.com/office/word/2010/wordprocessingInk" xmlns:wne="http://schemas.microsoft.com/office/word/2006/wordml" xmlns:wps="http://schemas.microsoft.com/office/word/2010/wordprocessingShape" mc:Ignorable="w14 w15 w16se w16cid w16 w16cex w16sdtdh wp14">
   <w:body>
     <w:p>
       <w:pPr>
@@ -38,7 +38,7 @@
           <w:rFonts w:ascii="Montserrat" w:hAnsi="Montserrat"/>
           <w:noProof/>
         </w:rPr>
-        <w:t>25 May 2023</w:t>
+        <w:t>26 May 2023</w:t>
       </w:r>
       <w:r>
         <w:rPr>
@@ -288,7 +288,7 @@
       <w:tr>
         <w:trPr>
           <w:cantSplit/>
-          <w:trHeight w:hRule="exact" w:val="567"/>
+          <w:trHeight w:val="567"/>
         </w:trPr>
         <w:tc>
           <w:tcPr>
@@ -336,7 +336,6 @@
                 <w:lang w:eastAsia="en-AU"/>
               </w:rPr>
             </w:pPr>
-            <w:proofErr w:type="gramStart"/>
             <w:r>
               <w:rPr>
                 <w:rFonts w:ascii="Montserrat" w:eastAsia="Times New Roman" w:hAnsi="Montserrat" w:cs="Calibri"/>
@@ -352,16 +351,7 @@
                 <w:color w:val="000000"/>
                 <w:lang w:eastAsia="en-AU"/>
               </w:rPr>
-              <w:t>wills</w:t>
-            </w:r>
-            <w:proofErr w:type="gramEnd"/>
-            <w:r>
-              <w:rPr>
-                <w:rFonts w:ascii="Montserrat" w:eastAsia="Times New Roman" w:hAnsi="Montserrat" w:cs="Calibri"/>
-                <w:color w:val="000000"/>
-                <w:lang w:eastAsia="en-AU"/>
-              </w:rPr>
-              <w:t>_estates_options.true_values</w:t>
+              <w:t>wills_estates_options.true_values</w:t>
             </w:r>
             <w:proofErr w:type="spellEnd"/>
             <w:r>
@@ -1237,7 +1227,7 @@
 </file>
 
 <file path=word/endnotes.xml><?xml version="1.0" encoding="utf-8"?>
-<w:endnotes xmlns:wpc="http://schemas.microsoft.com/office/word/2010/wordprocessingCanvas" xmlns:cx="http://schemas.microsoft.com/office/drawing/2014/chartex" xmlns:cx1="http://schemas.microsoft.com/office/drawing/2015/9/8/chartex" xmlns:cx2="http://schemas.microsoft.com/office/drawing/2015/10/21/chartex" xmlns:cx3="http://schemas.microsoft.com/office/drawing/2016/5/9/chartex" xmlns:cx4="http://schemas.microsoft.com/office/drawing/2016/5/10/chartex" xmlns:cx5="http://schemas.microsoft.com/office/drawing/2016/5/11/chartex" xmlns:cx6="http://schemas.microsoft.com/office/drawing/2016/5/12/chartex" xmlns:cx7="http://schemas.microsoft.com/office/drawing/2016/5/13/chartex" xmlns:cx8="http://schemas.microsoft.com/office/drawing/2016/5/14/chartex" xmlns:mc="http://schemas.openxmlformats.org/markup-compatibility/2006" xmlns:aink="http://schemas.microsoft.com/office/drawing/2016/ink" xmlns:am3d="http://schemas.microsoft.com/office/drawing/2017/model3d" xmlns:o="urn:schemas-microsoft-com:office:office" xmlns:r="http://schemas.openxmlformats.org/officeDocument/2006/relationships" xmlns:m="http://schemas.openxmlformats.org/officeDocument/2006/math" xmlns:v="urn:schemas-microsoft-com:vml" xmlns:wp14="http://schemas.microsoft.com/office/word/2010/wordprocessingDrawing" xmlns:wp="http://schemas.openxmlformats.org/drawingml/2006/wordprocessingDrawing" xmlns:w10="urn:schemas-microsoft-com:office:word" xmlns:w="http://schemas.openxmlformats.org/wordprocessingml/2006/main" xmlns:w14="http://schemas.microsoft.com/office/word/2010/wordml" xmlns:w15="http://schemas.microsoft.com/office/word/2012/wordml" xmlns:w16cex="http://schemas.microsoft.com/office/word/2018/wordml/cex" xmlns:w16cid="http://schemas.microsoft.com/office/word/2016/wordml/cid" xmlns:w16="http://schemas.microsoft.com/office/word/2018/wordml" xmlns:w16sdtdh="http://schemas.microsoft.com/office/word/2020/wordml/sdtdatahash" xmlns:w16se="http://schemas.microsoft.com/office/word/2015/wordml/symex" xmlns:wpg="http://schemas.microsoft.com/office/word/2010/wordprocessingGroup" xmlns:wpi="http://schemas.microsoft.com/office/word/2010/wordprocessingInk" xmlns:wne="http://schemas.microsoft.com/office/word/2006/wordml" xmlns:wps="http://schemas.microsoft.com/office/word/2010/wordprocessingShape" mc:Ignorable="w14 w15 w16se w16cid w16 w16cex w16sdtdh wp14">
+<w:endnotes xmlns:wpc="http://schemas.microsoft.com/office/word/2010/wordprocessingCanvas" xmlns:cx="http://schemas.microsoft.com/office/drawing/2014/chartex" xmlns:cx1="http://schemas.microsoft.com/office/drawing/2015/9/8/chartex" xmlns:cx2="http://schemas.microsoft.com/office/drawing/2015/10/21/chartex" xmlns:cx3="http://schemas.microsoft.com/office/drawing/2016/5/9/chartex" xmlns:cx4="http://schemas.microsoft.com/office/drawing/2016/5/10/chartex" xmlns:cx5="http://schemas.microsoft.com/office/drawing/2016/5/11/chartex" xmlns:cx6="http://schemas.microsoft.com/office/drawing/2016/5/12/chartex" xmlns:cx7="http://schemas.microsoft.com/office/drawing/2016/5/13/chartex" xmlns:cx8="http://schemas.microsoft.com/office/drawing/2016/5/14/chartex" xmlns:mc="http://schemas.openxmlformats.org/markup-compatibility/2006" xmlns:aink="http://schemas.microsoft.com/office/drawing/2016/ink" xmlns:am3d="http://schemas.microsoft.com/office/drawing/2017/model3d" xmlns:o="urn:schemas-microsoft-com:office:office" xmlns:oel="http://schemas.microsoft.com/office/2019/extlst" xmlns:r="http://schemas.openxmlformats.org/officeDocument/2006/relationships" xmlns:m="http://schemas.openxmlformats.org/officeDocument/2006/math" xmlns:v="urn:schemas-microsoft-com:vml" xmlns:wp14="http://schemas.microsoft.com/office/word/2010/wordprocessingDrawing" xmlns:wp="http://schemas.openxmlformats.org/drawingml/2006/wordprocessingDrawing" xmlns:w10="urn:schemas-microsoft-com:office:word" xmlns:w="http://schemas.openxmlformats.org/wordprocessingml/2006/main" xmlns:w14="http://schemas.microsoft.com/office/word/2010/wordml" xmlns:w15="http://schemas.microsoft.com/office/word/2012/wordml" xmlns:w16cex="http://schemas.microsoft.com/office/word/2018/wordml/cex" xmlns:w16cid="http://schemas.microsoft.com/office/word/2016/wordml/cid" xmlns:w16="http://schemas.microsoft.com/office/word/2018/wordml" xmlns:w16du="http://schemas.microsoft.com/office/word/2023/wordml/word16du" xmlns:w16sdtdh="http://schemas.microsoft.com/office/word/2020/wordml/sdtdatahash" xmlns:w16se="http://schemas.microsoft.com/office/word/2015/wordml/symex" xmlns:wpg="http://schemas.microsoft.com/office/word/2010/wordprocessingGroup" xmlns:wpi="http://schemas.microsoft.com/office/word/2010/wordprocessingInk" xmlns:wne="http://schemas.microsoft.com/office/word/2006/wordml" xmlns:wps="http://schemas.microsoft.com/office/word/2010/wordprocessingShape" mc:Ignorable="w14 w15 w16se w16cid w16 w16cex w16sdtdh wp14">
   <w:endnote w:type="separator" w:id="-1">
     <w:p>
       <w:pPr>
@@ -1262,7 +1252,7 @@
 </file>
 
 <file path=word/footer1.xml><?xml version="1.0" encoding="utf-8"?>
-<w:ftr xmlns:wpc="http://schemas.microsoft.com/office/word/2010/wordprocessingCanvas" xmlns:cx="http://schemas.microsoft.com/office/drawing/2014/chartex" xmlns:cx1="http://schemas.microsoft.com/office/drawing/2015/9/8/chartex" xmlns:cx2="http://schemas.microsoft.com/office/drawing/2015/10/21/chartex" xmlns:cx3="http://schemas.microsoft.com/office/drawing/2016/5/9/chartex" xmlns:cx4="http://schemas.microsoft.com/office/drawing/2016/5/10/chartex" xmlns:cx5="http://schemas.microsoft.com/office/drawing/2016/5/11/chartex" xmlns:cx6="http://schemas.microsoft.com/office/drawing/2016/5/12/chartex" xmlns:cx7="http://schemas.microsoft.com/office/drawing/2016/5/13/chartex" xmlns:cx8="http://schemas.microsoft.com/office/drawing/2016/5/14/chartex" xmlns:mc="http://schemas.openxmlformats.org/markup-compatibility/2006" xmlns:aink="http://schemas.microsoft.com/office/drawing/2016/ink" xmlns:am3d="http://schemas.microsoft.com/office/drawing/2017/model3d" xmlns:o="urn:schemas-microsoft-com:office:office" xmlns:r="http://schemas.openxmlformats.org/officeDocument/2006/relationships" xmlns:m="http://schemas.openxmlformats.org/officeDocument/2006/math" xmlns:v="urn:schemas-microsoft-com:vml" xmlns:wp14="http://schemas.microsoft.com/office/word/2010/wordprocessingDrawing" xmlns:wp="http://schemas.openxmlformats.org/drawingml/2006/wordprocessingDrawing" xmlns:w10="urn:schemas-microsoft-com:office:word" xmlns:w="http://schemas.openxmlformats.org/wordprocessingml/2006/main" xmlns:w14="http://schemas.microsoft.com/office/word/2010/wordml" xmlns:w15="http://schemas.microsoft.com/office/word/2012/wordml" xmlns:w16cex="http://schemas.microsoft.com/office/word/2018/wordml/cex" xmlns:w16cid="http://schemas.microsoft.com/office/word/2016/wordml/cid" xmlns:w16="http://schemas.microsoft.com/office/word/2018/wordml" xmlns:w16sdtdh="http://schemas.microsoft.com/office/word/2020/wordml/sdtdatahash" xmlns:w16se="http://schemas.microsoft.com/office/word/2015/wordml/symex" xmlns:wpg="http://schemas.microsoft.com/office/word/2010/wordprocessingGroup" xmlns:wpi="http://schemas.microsoft.com/office/word/2010/wordprocessingInk" xmlns:wne="http://schemas.microsoft.com/office/word/2006/wordml" xmlns:wps="http://schemas.microsoft.com/office/word/2010/wordprocessingShape" mc:Ignorable="w14 w15 w16se w16cid w16 w16cex w16sdtdh wp14">
+<w:ftr xmlns:wpc="http://schemas.microsoft.com/office/word/2010/wordprocessingCanvas" xmlns:cx="http://schemas.microsoft.com/office/drawing/2014/chartex" xmlns:cx1="http://schemas.microsoft.com/office/drawing/2015/9/8/chartex" xmlns:cx2="http://schemas.microsoft.com/office/drawing/2015/10/21/chartex" xmlns:cx3="http://schemas.microsoft.com/office/drawing/2016/5/9/chartex" xmlns:cx4="http://schemas.microsoft.com/office/drawing/2016/5/10/chartex" xmlns:cx5="http://schemas.microsoft.com/office/drawing/2016/5/11/chartex" xmlns:cx6="http://schemas.microsoft.com/office/drawing/2016/5/12/chartex" xmlns:cx7="http://schemas.microsoft.com/office/drawing/2016/5/13/chartex" xmlns:cx8="http://schemas.microsoft.com/office/drawing/2016/5/14/chartex" xmlns:mc="http://schemas.openxmlformats.org/markup-compatibility/2006" xmlns:aink="http://schemas.microsoft.com/office/drawing/2016/ink" xmlns:am3d="http://schemas.microsoft.com/office/drawing/2017/model3d" xmlns:o="urn:schemas-microsoft-com:office:office" xmlns:oel="http://schemas.microsoft.com/office/2019/extlst" xmlns:r="http://schemas.openxmlformats.org/officeDocument/2006/relationships" xmlns:m="http://schemas.openxmlformats.org/officeDocument/2006/math" xmlns:v="urn:schemas-microsoft-com:vml" xmlns:wp14="http://schemas.microsoft.com/office/word/2010/wordprocessingDrawing" xmlns:wp="http://schemas.openxmlformats.org/drawingml/2006/wordprocessingDrawing" xmlns:w10="urn:schemas-microsoft-com:office:word" xmlns:w="http://schemas.openxmlformats.org/wordprocessingml/2006/main" xmlns:w14="http://schemas.microsoft.com/office/word/2010/wordml" xmlns:w15="http://schemas.microsoft.com/office/word/2012/wordml" xmlns:w16cex="http://schemas.microsoft.com/office/word/2018/wordml/cex" xmlns:w16cid="http://schemas.microsoft.com/office/word/2016/wordml/cid" xmlns:w16="http://schemas.microsoft.com/office/word/2018/wordml" xmlns:w16du="http://schemas.microsoft.com/office/word/2023/wordml/word16du" xmlns:w16sdtdh="http://schemas.microsoft.com/office/word/2020/wordml/sdtdatahash" xmlns:w16se="http://schemas.microsoft.com/office/word/2015/wordml/symex" xmlns:wpg="http://schemas.microsoft.com/office/word/2010/wordprocessingGroup" xmlns:wpi="http://schemas.microsoft.com/office/word/2010/wordprocessingInk" xmlns:wne="http://schemas.microsoft.com/office/word/2006/wordml" xmlns:wps="http://schemas.microsoft.com/office/word/2010/wordprocessingShape" mc:Ignorable="w14 w15 w16se w16cid w16 w16cex w16sdtdh wp14">
   <w:sdt>
     <w:sdtPr>
       <w:id w:val="-855268259"/>
@@ -1271,7 +1261,6 @@
         <w:docPartUnique/>
       </w:docPartObj>
     </w:sdtPr>
-    <w:sdtEndPr/>
     <w:sdtContent>
       <w:sdt>
         <w:sdtPr>
@@ -1281,7 +1270,6 @@
             <w:docPartUnique/>
           </w:docPartObj>
         </w:sdtPr>
-        <w:sdtEndPr/>
         <w:sdtContent>
           <w:p>
             <w:pPr>
@@ -1346,7 +1334,7 @@
 </file>
 
 <file path=word/footnotes.xml><?xml version="1.0" encoding="utf-8"?>
-<w:footnotes xmlns:wpc="http://schemas.microsoft.com/office/word/2010/wordprocessingCanvas" xmlns:cx="http://schemas.microsoft.com/office/drawing/2014/chartex" xmlns:cx1="http://schemas.microsoft.com/office/drawing/2015/9/8/chartex" xmlns:cx2="http://schemas.microsoft.com/office/drawing/2015/10/21/chartex" xmlns:cx3="http://schemas.microsoft.com/office/drawing/2016/5/9/chartex" xmlns:cx4="http://schemas.microsoft.com/office/drawing/2016/5/10/chartex" xmlns:cx5="http://schemas.microsoft.com/office/drawing/2016/5/11/chartex" xmlns:cx6="http://schemas.microsoft.com/office/drawing/2016/5/12/chartex" xmlns:cx7="http://schemas.microsoft.com/office/drawing/2016/5/13/chartex" xmlns:cx8="http://schemas.microsoft.com/office/drawing/2016/5/14/chartex" xmlns:mc="http://schemas.openxmlformats.org/markup-compatibility/2006" xmlns:aink="http://schemas.microsoft.com/office/drawing/2016/ink" xmlns:am3d="http://schemas.microsoft.com/office/drawing/2017/model3d" xmlns:o="urn:schemas-microsoft-com:office:office" xmlns:r="http://schemas.openxmlformats.org/officeDocument/2006/relationships" xmlns:m="http://schemas.openxmlformats.org/officeDocument/2006/math" xmlns:v="urn:schemas-microsoft-com:vml" xmlns:wp14="http://schemas.microsoft.com/office/word/2010/wordprocessingDrawing" xmlns:wp="http://schemas.openxmlformats.org/drawingml/2006/wordprocessingDrawing" xmlns:w10="urn:schemas-microsoft-com:office:word" xmlns:w="http://schemas.openxmlformats.org/wordprocessingml/2006/main" xmlns:w14="http://schemas.microsoft.com/office/word/2010/wordml" xmlns:w15="http://schemas.microsoft.com/office/word/2012/wordml" xmlns:w16cex="http://schemas.microsoft.com/office/word/2018/wordml/cex" xmlns:w16cid="http://schemas.microsoft.com/office/word/2016/wordml/cid" xmlns:w16="http://schemas.microsoft.com/office/word/2018/wordml" xmlns:w16sdtdh="http://schemas.microsoft.com/office/word/2020/wordml/sdtdatahash" xmlns:w16se="http://schemas.microsoft.com/office/word/2015/wordml/symex" xmlns:wpg="http://schemas.microsoft.com/office/word/2010/wordprocessingGroup" xmlns:wpi="http://schemas.microsoft.com/office/word/2010/wordprocessingInk" xmlns:wne="http://schemas.microsoft.com/office/word/2006/wordml" xmlns:wps="http://schemas.microsoft.com/office/word/2010/wordprocessingShape" mc:Ignorable="w14 w15 w16se w16cid w16 w16cex w16sdtdh wp14">
+<w:footnotes xmlns:wpc="http://schemas.microsoft.com/office/word/2010/wordprocessingCanvas" xmlns:cx="http://schemas.microsoft.com/office/drawing/2014/chartex" xmlns:cx1="http://schemas.microsoft.com/office/drawing/2015/9/8/chartex" xmlns:cx2="http://schemas.microsoft.com/office/drawing/2015/10/21/chartex" xmlns:cx3="http://schemas.microsoft.com/office/drawing/2016/5/9/chartex" xmlns:cx4="http://schemas.microsoft.com/office/drawing/2016/5/10/chartex" xmlns:cx5="http://schemas.microsoft.com/office/drawing/2016/5/11/chartex" xmlns:cx6="http://schemas.microsoft.com/office/drawing/2016/5/12/chartex" xmlns:cx7="http://schemas.microsoft.com/office/drawing/2016/5/13/chartex" xmlns:cx8="http://schemas.microsoft.com/office/drawing/2016/5/14/chartex" xmlns:mc="http://schemas.openxmlformats.org/markup-compatibility/2006" xmlns:aink="http://schemas.microsoft.com/office/drawing/2016/ink" xmlns:am3d="http://schemas.microsoft.com/office/drawing/2017/model3d" xmlns:o="urn:schemas-microsoft-com:office:office" xmlns:oel="http://schemas.microsoft.com/office/2019/extlst" xmlns:r="http://schemas.openxmlformats.org/officeDocument/2006/relationships" xmlns:m="http://schemas.openxmlformats.org/officeDocument/2006/math" xmlns:v="urn:schemas-microsoft-com:vml" xmlns:wp14="http://schemas.microsoft.com/office/word/2010/wordprocessingDrawing" xmlns:wp="http://schemas.openxmlformats.org/drawingml/2006/wordprocessingDrawing" xmlns:w10="urn:schemas-microsoft-com:office:word" xmlns:w="http://schemas.openxmlformats.org/wordprocessingml/2006/main" xmlns:w14="http://schemas.microsoft.com/office/word/2010/wordml" xmlns:w15="http://schemas.microsoft.com/office/word/2012/wordml" xmlns:w16cex="http://schemas.microsoft.com/office/word/2018/wordml/cex" xmlns:w16cid="http://schemas.microsoft.com/office/word/2016/wordml/cid" xmlns:w16="http://schemas.microsoft.com/office/word/2018/wordml" xmlns:w16du="http://schemas.microsoft.com/office/word/2023/wordml/word16du" xmlns:w16sdtdh="http://schemas.microsoft.com/office/word/2020/wordml/sdtdatahash" xmlns:w16se="http://schemas.microsoft.com/office/word/2015/wordml/symex" xmlns:wpg="http://schemas.microsoft.com/office/word/2010/wordprocessingGroup" xmlns:wpi="http://schemas.microsoft.com/office/word/2010/wordprocessingInk" xmlns:wne="http://schemas.microsoft.com/office/word/2006/wordml" xmlns:wps="http://schemas.microsoft.com/office/word/2010/wordprocessingShape" mc:Ignorable="w14 w15 w16se w16cid w16 w16cex w16sdtdh wp14">
   <w:footnote w:type="separator" w:id="-1">
     <w:p>
       <w:pPr>
@@ -1371,7 +1359,7 @@
 </file>
 
 <file path=word/header1.xml><?xml version="1.0" encoding="utf-8"?>
-<w:hdr xmlns:wpc="http://schemas.microsoft.com/office/word/2010/wordprocessingCanvas" xmlns:cx="http://schemas.microsoft.com/office/drawing/2014/chartex" xmlns:cx1="http://schemas.microsoft.com/office/drawing/2015/9/8/chartex" xmlns:cx2="http://schemas.microsoft.com/office/drawing/2015/10/21/chartex" xmlns:cx3="http://schemas.microsoft.com/office/drawing/2016/5/9/chartex" xmlns:cx4="http://schemas.microsoft.com/office/drawing/2016/5/10/chartex" xmlns:cx5="http://schemas.microsoft.com/office/drawing/2016/5/11/chartex" xmlns:cx6="http://schemas.microsoft.com/office/drawing/2016/5/12/chartex" xmlns:cx7="http://schemas.microsoft.com/office/drawing/2016/5/13/chartex" xmlns:cx8="http://schemas.microsoft.com/office/drawing/2016/5/14/chartex" xmlns:mc="http://schemas.openxmlformats.org/markup-compatibility/2006" xmlns:aink="http://schemas.microsoft.com/office/drawing/2016/ink" xmlns:am3d="http://schemas.microsoft.com/office/drawing/2017/model3d" xmlns:o="urn:schemas-microsoft-com:office:office" xmlns:r="http://schemas.openxmlformats.org/officeDocument/2006/relationships" xmlns:m="http://schemas.openxmlformats.org/officeDocument/2006/math" xmlns:v="urn:schemas-microsoft-com:vml" xmlns:wp14="http://schemas.microsoft.com/office/word/2010/wordprocessingDrawing" xmlns:wp="http://schemas.openxmlformats.org/drawingml/2006/wordprocessingDrawing" xmlns:w10="urn:schemas-microsoft-com:office:word" xmlns:w="http://schemas.openxmlformats.org/wordprocessingml/2006/main" xmlns:w14="http://schemas.microsoft.com/office/word/2010/wordml" xmlns:w15="http://schemas.microsoft.com/office/word/2012/wordml" xmlns:w16cex="http://schemas.microsoft.com/office/word/2018/wordml/cex" xmlns:w16cid="http://schemas.microsoft.com/office/word/2016/wordml/cid" xmlns:w16="http://schemas.microsoft.com/office/word/2018/wordml" xmlns:w16sdtdh="http://schemas.microsoft.com/office/word/2020/wordml/sdtdatahash" xmlns:w16se="http://schemas.microsoft.com/office/word/2015/wordml/symex" xmlns:wpg="http://schemas.microsoft.com/office/word/2010/wordprocessingGroup" xmlns:wpi="http://schemas.microsoft.com/office/word/2010/wordprocessingInk" xmlns:wne="http://schemas.microsoft.com/office/word/2006/wordml" xmlns:wps="http://schemas.microsoft.com/office/word/2010/wordprocessingShape" mc:Ignorable="w14 w15 w16se w16cid w16 w16cex w16sdtdh wp14">
+<w:hdr xmlns:wpc="http://schemas.microsoft.com/office/word/2010/wordprocessingCanvas" xmlns:cx="http://schemas.microsoft.com/office/drawing/2014/chartex" xmlns:cx1="http://schemas.microsoft.com/office/drawing/2015/9/8/chartex" xmlns:cx2="http://schemas.microsoft.com/office/drawing/2015/10/21/chartex" xmlns:cx3="http://schemas.microsoft.com/office/drawing/2016/5/9/chartex" xmlns:cx4="http://schemas.microsoft.com/office/drawing/2016/5/10/chartex" xmlns:cx5="http://schemas.microsoft.com/office/drawing/2016/5/11/chartex" xmlns:cx6="http://schemas.microsoft.com/office/drawing/2016/5/12/chartex" xmlns:cx7="http://schemas.microsoft.com/office/drawing/2016/5/13/chartex" xmlns:cx8="http://schemas.microsoft.com/office/drawing/2016/5/14/chartex" xmlns:mc="http://schemas.openxmlformats.org/markup-compatibility/2006" xmlns:aink="http://schemas.microsoft.com/office/drawing/2016/ink" xmlns:am3d="http://schemas.microsoft.com/office/drawing/2017/model3d" xmlns:o="urn:schemas-microsoft-com:office:office" xmlns:oel="http://schemas.microsoft.com/office/2019/extlst" xmlns:r="http://schemas.openxmlformats.org/officeDocument/2006/relationships" xmlns:m="http://schemas.openxmlformats.org/officeDocument/2006/math" xmlns:v="urn:schemas-microsoft-com:vml" xmlns:wp14="http://schemas.microsoft.com/office/word/2010/wordprocessingDrawing" xmlns:wp="http://schemas.openxmlformats.org/drawingml/2006/wordprocessingDrawing" xmlns:w10="urn:schemas-microsoft-com:office:word" xmlns:w="http://schemas.openxmlformats.org/wordprocessingml/2006/main" xmlns:w14="http://schemas.microsoft.com/office/word/2010/wordml" xmlns:w15="http://schemas.microsoft.com/office/word/2012/wordml" xmlns:w16cex="http://schemas.microsoft.com/office/word/2018/wordml/cex" xmlns:w16cid="http://schemas.microsoft.com/office/word/2016/wordml/cid" xmlns:w16="http://schemas.microsoft.com/office/word/2018/wordml" xmlns:w16du="http://schemas.microsoft.com/office/word/2023/wordml/word16du" xmlns:w16sdtdh="http://schemas.microsoft.com/office/word/2020/wordml/sdtdatahash" xmlns:w16se="http://schemas.microsoft.com/office/word/2015/wordml/symex" xmlns:wpg="http://schemas.microsoft.com/office/word/2010/wordprocessingGroup" xmlns:wpi="http://schemas.microsoft.com/office/word/2010/wordprocessingInk" xmlns:wne="http://schemas.microsoft.com/office/word/2006/wordml" xmlns:wps="http://schemas.microsoft.com/office/word/2010/wordprocessingShape" mc:Ignorable="w14 w15 w16se w16cid w16 w16cex w16sdtdh wp14">
   <w:p>
     <w:pPr>
       <w:pStyle w:val="Header"/>
@@ -2243,25 +2231,6 @@
 </file>
 
 <file path=customXml/item1.xml><?xml version="1.0" encoding="utf-8"?>
-<p:properties xmlns:p="http://schemas.microsoft.com/office/2006/metadata/properties" xmlns:xsi="http://www.w3.org/2001/XMLSchema-instance" xmlns:pc="http://schemas.microsoft.com/office/infopath/2007/PartnerControls">
-  <documentManagement>
-    <lcf76f155ced4ddcb4097134ff3c332f xmlns="d2ca065d-654b-4b09-9eae-28241cc6c0da">
-      <Terms xmlns="http://schemas.microsoft.com/office/infopath/2007/PartnerControls"/>
-    </lcf76f155ced4ddcb4097134ff3c332f>
-  </documentManagement>
-</p:properties>
-</file>
-
-<file path=customXml/item2.xml><?xml version="1.0" encoding="utf-8"?>
-<?mso-contentType ?>
-<FormTemplates xmlns="http://schemas.microsoft.com/sharepoint/v3/contenttype/forms">
-  <Display>DocumentLibraryForm</Display>
-  <Edit>DocumentLibraryForm</Edit>
-  <New>DocumentLibraryForm</New>
-</FormTemplates>
-</file>
-
-<file path=customXml/item3.xml><?xml version="1.0" encoding="utf-8"?>
 <ct:contentTypeSchema xmlns:ct="http://schemas.microsoft.com/office/2006/metadata/contentType" xmlns:ma="http://schemas.microsoft.com/office/2006/metadata/properties/metaAttributes" ct:_="" ma:_="" ma:contentTypeName="Document" ma:contentTypeID="0x01010010EC4C3FD69B9F458844C547C3F4AC10" ma:contentTypeVersion="9" ma:contentTypeDescription="Create a new document." ma:contentTypeScope="" ma:versionID="1887bc9ebf4497226dcdf1a8ca377f15">
   <xsd:schema xmlns:xsd="http://www.w3.org/2001/XMLSchema" xmlns:xs="http://www.w3.org/2001/XMLSchema" xmlns:p="http://schemas.microsoft.com/office/2006/metadata/properties" xmlns:ns2="d2ca065d-654b-4b09-9eae-28241cc6c0da" targetNamespace="http://schemas.microsoft.com/office/2006/metadata/properties" ma:root="true" ma:fieldsID="faf3997587ddd22261e0e645e4e9c19a" ns2:_="">
     <xsd:import namespace="d2ca065d-654b-4b09-9eae-28241cc6c0da"/>
@@ -2433,31 +2402,26 @@
 </ct:contentTypeSchema>
 </file>
 
-<file path=customXml/itemProps1.xml><?xml version="1.0" encoding="utf-8"?>
-<ds:datastoreItem xmlns:ds="http://schemas.openxmlformats.org/officeDocument/2006/customXml" ds:itemID="{EED806F6-2089-4C93-A823-0E3B71BE4204}">
-  <ds:schemaRefs>
-    <ds:schemaRef ds:uri="http://purl.org/dc/elements/1.1/"/>
-    <ds:schemaRef ds:uri="http://schemas.microsoft.com/office/2006/metadata/properties"/>
-    <ds:schemaRef ds:uri="http://purl.org/dc/terms/"/>
-    <ds:schemaRef ds:uri="http://schemas.microsoft.com/office/2006/documentManagement/types"/>
-    <ds:schemaRef ds:uri="http://schemas.openxmlformats.org/package/2006/metadata/core-properties"/>
-    <ds:schemaRef ds:uri="http://schemas.microsoft.com/office/infopath/2007/PartnerControls"/>
-    <ds:schemaRef ds:uri="d2ca065d-654b-4b09-9eae-28241cc6c0da"/>
-    <ds:schemaRef ds:uri="http://www.w3.org/XML/1998/namespace"/>
-    <ds:schemaRef ds:uri="http://purl.org/dc/dcmitype/"/>
-  </ds:schemaRefs>
-</ds:datastoreItem>
+<file path=customXml/item2.xml><?xml version="1.0" encoding="utf-8"?>
+<?mso-contentType ?>
+<FormTemplates xmlns="http://schemas.microsoft.com/sharepoint/v3/contenttype/forms">
+  <Display>DocumentLibraryForm</Display>
+  <Edit>DocumentLibraryForm</Edit>
+  <New>DocumentLibraryForm</New>
+</FormTemplates>
 </file>
 
-<file path=customXml/itemProps2.xml><?xml version="1.0" encoding="utf-8"?>
-<ds:datastoreItem xmlns:ds="http://schemas.openxmlformats.org/officeDocument/2006/customXml" ds:itemID="{59471E8D-C051-43AA-A628-964F2998652E}">
-  <ds:schemaRefs>
-    <ds:schemaRef ds:uri="http://schemas.microsoft.com/sharepoint/v3/contenttype/forms"/>
-  </ds:schemaRefs>
-</ds:datastoreItem>
+<file path=customXml/item3.xml><?xml version="1.0" encoding="utf-8"?>
+<p:properties xmlns:p="http://schemas.microsoft.com/office/2006/metadata/properties" xmlns:xsi="http://www.w3.org/2001/XMLSchema-instance" xmlns:pc="http://schemas.microsoft.com/office/infopath/2007/PartnerControls">
+  <documentManagement>
+    <lcf76f155ced4ddcb4097134ff3c332f xmlns="d2ca065d-654b-4b09-9eae-28241cc6c0da">
+      <Terms xmlns="http://schemas.microsoft.com/office/infopath/2007/PartnerControls"/>
+    </lcf76f155ced4ddcb4097134ff3c332f>
+  </documentManagement>
+</p:properties>
 </file>
 
-<file path=customXml/itemProps3.xml><?xml version="1.0" encoding="utf-8"?>
+<file path=customXml/itemProps1.xml><?xml version="1.0" encoding="utf-8"?>
 <ds:datastoreItem xmlns:ds="http://schemas.openxmlformats.org/officeDocument/2006/customXml" ds:itemID="{AF9878D6-42AE-439E-B400-FC0445A44DF6}">
   <ds:schemaRefs>
     <ds:schemaRef ds:uri="http://schemas.microsoft.com/office/2006/metadata/contentType"/>
@@ -2473,4 +2437,22 @@
     <ds:schemaRef ds:uri="http://schemas.microsoft.com/internal/obd"/>
   </ds:schemaRefs>
 </ds:datastoreItem>
+</file>
+
+<file path=customXml/itemProps2.xml><?xml version="1.0" encoding="utf-8"?>
+<ds:datastoreItem xmlns:ds="http://schemas.openxmlformats.org/officeDocument/2006/customXml" ds:itemID="{59471E8D-C051-43AA-A628-964F2998652E}">
+  <ds:schemaRefs>
+    <ds:schemaRef ds:uri="http://schemas.microsoft.com/sharepoint/v3/contenttype/forms"/>
+  </ds:schemaRefs>
+</ds:datastoreItem>
+</file>
+
+<file path=customXml/itemProps3.xml><?xml version="1.0" encoding="utf-8"?>
+<ds:datastoreItem xmlns:ds="http://schemas.openxmlformats.org/officeDocument/2006/customXml" ds:itemID="{EED806F6-2089-4C93-A823-0E3B71BE4204}">
+  <ds:schemaRefs>
+    <ds:schemaRef ds:uri="http://schemas.microsoft.com/office/2006/metadata/properties"/>
+    <ds:schemaRef ds:uri="http://schemas.microsoft.com/office/infopath/2007/PartnerControls"/>
+    <ds:schemaRef ds:uri="d2ca065d-654b-4b09-9eae-28241cc6c0da"/>
+  </ds:schemaRefs>
+</ds:datastoreItem>
 </file>
</xml_diff>

<commit_message>
This has a range of changes include pdf upload, template spacing changes, and other bug fixes
</commit_message>
<xml_diff>
--- a/docassemble/LLAW33012023S1MSM1/data/templates/MSM_Legal_Answer_Template_Wills.docx
+++ b/docassemble/LLAW33012023S1MSM1/data/templates/MSM_Legal_Answer_Template_Wills.docx
@@ -38,7 +38,7 @@
           <w:rFonts w:ascii="Montserrat" w:hAnsi="Montserrat"/>
           <w:noProof/>
         </w:rPr>
-        <w:t>26 May 2023</w:t>
+        <w:t>27 May 2023</w:t>
       </w:r>
       <w:r>
         <w:rPr>
@@ -66,7 +66,6 @@
         </w:rPr>
         <w:t xml:space="preserve">Dear </w:t>
       </w:r>
-      <w:proofErr w:type="gramStart"/>
       <w:r>
         <w:rPr>
           <w:rFonts w:ascii="Montserrat" w:hAnsi="Montserrat"/>
@@ -75,25 +74,14 @@
         </w:rPr>
         <w:t xml:space="preserve">{{ </w:t>
       </w:r>
-      <w:proofErr w:type="spellStart"/>
       <w:r>
         <w:rPr>
           <w:rFonts w:ascii="Montserrat" w:hAnsi="Montserrat"/>
           <w:b/>
           <w:bCs/>
         </w:rPr>
-        <w:t>wills</w:t>
+        <w:t>wills_estates_first_name</w:t>
       </w:r>
-      <w:proofErr w:type="gramEnd"/>
-      <w:r>
-        <w:rPr>
-          <w:rFonts w:ascii="Montserrat" w:hAnsi="Montserrat"/>
-          <w:b/>
-          <w:bCs/>
-        </w:rPr>
-        <w:t>_estates_first_name</w:t>
-      </w:r>
-      <w:proofErr w:type="spellEnd"/>
       <w:r>
         <w:rPr>
           <w:rFonts w:ascii="Montserrat" w:hAnsi="Montserrat"/>
@@ -110,23 +98,13 @@
         </w:rPr>
         <w:t xml:space="preserve">}} {{ </w:t>
       </w:r>
-      <w:proofErr w:type="spellStart"/>
       <w:r>
         <w:rPr>
           <w:rFonts w:ascii="Montserrat" w:hAnsi="Montserrat"/>
           <w:b/>
           <w:bCs/>
         </w:rPr>
-        <w:t>wills_estates_last_name</w:t>
-      </w:r>
-      <w:proofErr w:type="spellEnd"/>
-      <w:r>
-        <w:rPr>
-          <w:rFonts w:ascii="Montserrat" w:hAnsi="Montserrat"/>
-          <w:b/>
-          <w:bCs/>
-        </w:rPr>
-        <w:t xml:space="preserve"> </w:t>
+        <w:t xml:space="preserve">wills_estates_last_name </w:t>
       </w:r>
       <w:r>
         <w:rPr>
@@ -342,25 +320,7 @@
                 <w:color w:val="000000"/>
                 <w:lang w:eastAsia="en-AU"/>
               </w:rPr>
-              <w:t xml:space="preserve">{{ </w:t>
-            </w:r>
-            <w:proofErr w:type="spellStart"/>
-            <w:r>
-              <w:rPr>
-                <w:rFonts w:ascii="Montserrat" w:eastAsia="Times New Roman" w:hAnsi="Montserrat" w:cs="Calibri"/>
-                <w:color w:val="000000"/>
-                <w:lang w:eastAsia="en-AU"/>
-              </w:rPr>
-              <w:t>wills_estates_options.true_values</w:t>
-            </w:r>
-            <w:proofErr w:type="spellEnd"/>
-            <w:r>
-              <w:rPr>
-                <w:rFonts w:ascii="Montserrat" w:eastAsia="Times New Roman" w:hAnsi="Montserrat" w:cs="Calibri"/>
-                <w:color w:val="000000"/>
-                <w:lang w:eastAsia="en-AU"/>
-              </w:rPr>
-              <w:t>() }}</w:t>
+              <w:t>{{ wills_estates_options.true_values() }}</w:t>
             </w:r>
           </w:p>
         </w:tc>
@@ -368,7 +328,7 @@
       <w:tr>
         <w:trPr>
           <w:cantSplit/>
-          <w:trHeight w:hRule="exact" w:val="851"/>
+          <w:trHeight w:val="1005"/>
         </w:trPr>
         <w:tc>
           <w:tcPr>
@@ -378,7 +338,7 @@
           </w:tcPr>
           <w:p>
             <w:pPr>
-              <w:spacing w:after="0" w:line="240" w:lineRule="auto"/>
+              <w:spacing w:before="240" w:line="240" w:lineRule="auto"/>
               <w:rPr>
                 <w:rFonts w:ascii="Montserrat" w:eastAsia="Times New Roman" w:hAnsi="Montserrat" w:cs="Calibri"/>
                 <w:b/>
@@ -421,43 +381,15 @@
                 <w:color w:val="000000"/>
                 <w:lang w:eastAsia="en-AU"/>
               </w:rPr>
-              <w:t xml:space="preserve">{%p if </w:t>
-            </w:r>
-            <w:proofErr w:type="spellStart"/>
-            <w:r>
-              <w:rPr>
-                <w:rFonts w:ascii="Montserrat" w:eastAsia="Times New Roman" w:hAnsi="Montserrat" w:cs="Calibri"/>
-                <w:color w:val="000000"/>
-                <w:lang w:eastAsia="en-AU"/>
-              </w:rPr>
-              <w:t>ESLquestion</w:t>
-            </w:r>
-            <w:proofErr w:type="spellEnd"/>
-            <w:r>
-              <w:rPr>
-                <w:rFonts w:ascii="Montserrat" w:eastAsia="Times New Roman" w:hAnsi="Montserrat" w:cs="Calibri"/>
-                <w:color w:val="000000"/>
-                <w:lang w:eastAsia="en-AU"/>
-              </w:rPr>
-              <w:t xml:space="preserve">== ’Yes’ and </w:t>
-            </w:r>
-            <w:proofErr w:type="spellStart"/>
-            <w:r>
-              <w:rPr>
-                <w:rFonts w:ascii="Montserrat" w:eastAsia="Times New Roman" w:hAnsi="Montserrat" w:cs="Calibri"/>
-                <w:color w:val="000000"/>
-                <w:lang w:eastAsia="en-AU"/>
-              </w:rPr>
-              <w:t>is_interpreter_needed</w:t>
-            </w:r>
-            <w:proofErr w:type="spellEnd"/>
-            <w:r>
-              <w:rPr>
-                <w:rFonts w:ascii="Montserrat" w:eastAsia="Times New Roman" w:hAnsi="Montserrat" w:cs="Calibri"/>
-                <w:color w:val="000000"/>
-                <w:lang w:eastAsia="en-AU"/>
-              </w:rPr>
-              <w:t xml:space="preserve"> </w:t>
+              <w:t xml:space="preserve">{%p if ESLquestion== ’Yes’ and </w:t>
+            </w:r>
+            <w:r>
+              <w:rPr>
+                <w:rFonts w:ascii="Montserrat" w:eastAsia="Times New Roman" w:hAnsi="Montserrat" w:cs="Calibri"/>
+                <w:color w:val="000000"/>
+                <w:lang w:eastAsia="en-AU"/>
+              </w:rPr>
+              <w:t xml:space="preserve">is_interpreter_needed </w:t>
             </w:r>
             <w:r>
               <w:rPr>
@@ -483,36 +415,16 @@
                 <w:color w:val="000000"/>
                 <w:lang w:eastAsia="en-AU"/>
               </w:rPr>
-              <w:t xml:space="preserve">Yes, an interpreter is required for </w:t>
-            </w:r>
-            <w:proofErr w:type="gramStart"/>
-            <w:r>
-              <w:rPr>
-                <w:rFonts w:ascii="Montserrat" w:eastAsia="Times New Roman" w:hAnsi="Montserrat" w:cs="Calibri"/>
-                <w:color w:val="000000"/>
-                <w:lang w:eastAsia="en-AU"/>
-              </w:rPr>
-              <w:t xml:space="preserve">{{ </w:t>
-            </w:r>
-            <w:proofErr w:type="spellStart"/>
-            <w:r>
-              <w:rPr>
-                <w:rFonts w:ascii="Montserrat" w:eastAsia="Times New Roman" w:hAnsi="Montserrat" w:cs="Calibri"/>
-                <w:color w:val="000000"/>
-                <w:lang w:eastAsia="en-AU"/>
-              </w:rPr>
-              <w:t>ESL</w:t>
-            </w:r>
-            <w:proofErr w:type="gramEnd"/>
-            <w:r>
-              <w:rPr>
-                <w:rFonts w:ascii="Montserrat" w:eastAsia="Times New Roman" w:hAnsi="Montserrat" w:cs="Calibri"/>
-                <w:color w:val="000000"/>
-                <w:lang w:eastAsia="en-AU"/>
-              </w:rPr>
-              <w:t>_language_spoken</w:t>
-            </w:r>
-            <w:proofErr w:type="spellEnd"/>
+              <w:t xml:space="preserve">Yes, an interpreter is required for {{ </w:t>
+            </w:r>
+            <w:r>
+              <w:rPr>
+                <w:rFonts w:ascii="Montserrat" w:eastAsia="Times New Roman" w:hAnsi="Montserrat" w:cs="Calibri"/>
+                <w:color w:val="000000"/>
+                <w:lang w:eastAsia="en-AU"/>
+              </w:rPr>
+              <w:t>ESL_language_spoken</w:t>
+            </w:r>
             <w:r>
               <w:rPr>
                 <w:rFonts w:ascii="Montserrat" w:eastAsia="Times New Roman" w:hAnsi="Montserrat" w:cs="Calibri"/>
@@ -537,61 +449,15 @@
                 <w:color w:val="000000"/>
                 <w:lang w:eastAsia="en-AU"/>
               </w:rPr>
-              <w:t xml:space="preserve">{%p </w:t>
-            </w:r>
-            <w:proofErr w:type="spellStart"/>
-            <w:r>
-              <w:rPr>
-                <w:rFonts w:ascii="Montserrat" w:eastAsia="Times New Roman" w:hAnsi="Montserrat" w:cs="Calibri"/>
-                <w:color w:val="000000"/>
-                <w:lang w:eastAsia="en-AU"/>
-              </w:rPr>
-              <w:t>elif</w:t>
-            </w:r>
-            <w:proofErr w:type="spellEnd"/>
-            <w:r>
-              <w:rPr>
-                <w:rFonts w:ascii="Montserrat" w:eastAsia="Times New Roman" w:hAnsi="Montserrat" w:cs="Calibri"/>
-                <w:color w:val="000000"/>
-                <w:lang w:eastAsia="en-AU"/>
-              </w:rPr>
-              <w:t xml:space="preserve"> </w:t>
-            </w:r>
-            <w:proofErr w:type="spellStart"/>
-            <w:r>
-              <w:rPr>
-                <w:rFonts w:ascii="Montserrat" w:eastAsia="Times New Roman" w:hAnsi="Montserrat" w:cs="Calibri"/>
-                <w:color w:val="000000"/>
-                <w:lang w:eastAsia="en-AU"/>
-              </w:rPr>
-              <w:t>ESLquestion</w:t>
-            </w:r>
-            <w:proofErr w:type="spellEnd"/>
-            <w:r>
-              <w:rPr>
-                <w:rFonts w:ascii="Montserrat" w:eastAsia="Times New Roman" w:hAnsi="Montserrat" w:cs="Calibri"/>
-                <w:color w:val="000000"/>
-                <w:lang w:eastAsia="en-AU"/>
-              </w:rPr>
-              <w:t xml:space="preserve">==’Yes’ and </w:t>
-            </w:r>
-            <w:proofErr w:type="spellStart"/>
-            <w:r>
-              <w:rPr>
-                <w:rFonts w:ascii="Montserrat" w:eastAsia="Times New Roman" w:hAnsi="Montserrat" w:cs="Calibri"/>
-                <w:color w:val="000000"/>
-                <w:lang w:eastAsia="en-AU"/>
-              </w:rPr>
-              <w:t>is_interpreter_needed</w:t>
-            </w:r>
-            <w:proofErr w:type="spellEnd"/>
-            <w:r>
-              <w:rPr>
-                <w:rFonts w:ascii="Montserrat" w:eastAsia="Times New Roman" w:hAnsi="Montserrat" w:cs="Calibri"/>
-                <w:color w:val="000000"/>
-                <w:lang w:eastAsia="en-AU"/>
-              </w:rPr>
-              <w:t xml:space="preserve"> </w:t>
+              <w:t xml:space="preserve">{%p elif ESLquestion==’Yes’ and </w:t>
+            </w:r>
+            <w:r>
+              <w:rPr>
+                <w:rFonts w:ascii="Montserrat" w:eastAsia="Times New Roman" w:hAnsi="Montserrat" w:cs="Calibri"/>
+                <w:color w:val="000000"/>
+                <w:lang w:eastAsia="en-AU"/>
+              </w:rPr>
+              <w:t xml:space="preserve">is_interpreter_needed </w:t>
             </w:r>
             <w:r>
               <w:rPr>
@@ -611,7 +477,6 @@
                 <w:lang w:eastAsia="en-AU"/>
               </w:rPr>
             </w:pPr>
-            <w:proofErr w:type="gramStart"/>
             <w:r>
               <w:rPr>
                 <w:rFonts w:ascii="Montserrat" w:eastAsia="Times New Roman" w:hAnsi="Montserrat" w:cs="Calibri"/>
@@ -620,25 +485,14 @@
               </w:rPr>
               <w:t xml:space="preserve">{{ </w:t>
             </w:r>
-            <w:proofErr w:type="spellStart"/>
-            <w:r>
-              <w:rPr>
-                <w:rFonts w:ascii="Montserrat" w:eastAsia="Times New Roman" w:hAnsi="Montserrat" w:cs="Calibri"/>
-                <w:color w:val="000000"/>
-                <w:lang w:eastAsia="en-AU"/>
-              </w:rPr>
-              <w:t>ESL</w:t>
-            </w:r>
-            <w:proofErr w:type="gramEnd"/>
-            <w:r>
-              <w:rPr>
-                <w:rFonts w:ascii="Montserrat" w:eastAsia="Times New Roman" w:hAnsi="Montserrat" w:cs="Calibri"/>
-                <w:color w:val="000000"/>
-                <w:lang w:eastAsia="en-AU"/>
-              </w:rPr>
-              <w:t>_language_spoken</w:t>
-            </w:r>
-            <w:proofErr w:type="spellEnd"/>
+            <w:r>
+              <w:rPr>
+                <w:rFonts w:ascii="Montserrat" w:eastAsia="Times New Roman" w:hAnsi="Montserrat" w:cs="Calibri"/>
+                <w:color w:val="000000"/>
+                <w:lang w:eastAsia="en-AU"/>
+              </w:rPr>
+              <w:t>ESL_language_spoken</w:t>
+            </w:r>
             <w:r>
               <w:rPr>
                 <w:rFonts w:ascii="Montserrat" w:eastAsia="Times New Roman" w:hAnsi="Montserrat" w:cs="Calibri"/>
@@ -707,19 +561,17 @@
       <w:tr>
         <w:trPr>
           <w:cantSplit/>
-          <w:trHeight w:hRule="exact" w:val="567"/>
+          <w:trHeight w:val="567"/>
         </w:trPr>
         <w:tc>
           <w:tcPr>
             <w:tcW w:w="4738" w:type="dxa"/>
             <w:shd w:val="clear" w:color="auto" w:fill="F8F7F7"/>
             <w:noWrap/>
-            <w:vAlign w:val="center"/>
-            <w:hideMark/>
           </w:tcPr>
           <w:p>
             <w:pPr>
-              <w:spacing w:after="0" w:line="240" w:lineRule="auto"/>
+              <w:spacing w:before="240" w:line="240" w:lineRule="auto"/>
               <w:rPr>
                 <w:rFonts w:ascii="Montserrat" w:eastAsia="Times New Roman" w:hAnsi="Montserrat" w:cs="Calibri"/>
                 <w:b/>
@@ -745,19 +597,16 @@
             <w:tcW w:w="5011" w:type="dxa"/>
             <w:shd w:val="clear" w:color="auto" w:fill="F8F7F7"/>
             <w:noWrap/>
-            <w:vAlign w:val="center"/>
-            <w:hideMark/>
           </w:tcPr>
           <w:p>
             <w:pPr>
-              <w:spacing w:after="0" w:line="240" w:lineRule="auto"/>
+              <w:spacing w:before="240" w:line="240" w:lineRule="auto"/>
               <w:rPr>
                 <w:rFonts w:ascii="Montserrat" w:eastAsia="Times New Roman" w:hAnsi="Montserrat" w:cs="Calibri"/>
                 <w:color w:val="000000"/>
                 <w:lang w:eastAsia="en-AU"/>
               </w:rPr>
             </w:pPr>
-            <w:proofErr w:type="gramStart"/>
             <w:r>
               <w:rPr>
                 <w:rFonts w:ascii="Montserrat" w:eastAsia="Times New Roman" w:hAnsi="Montserrat" w:cs="Calibri"/>
@@ -766,32 +615,13 @@
               </w:rPr>
               <w:t xml:space="preserve">{{ </w:t>
             </w:r>
-            <w:proofErr w:type="spellStart"/>
-            <w:r>
-              <w:rPr>
-                <w:rFonts w:ascii="Montserrat" w:eastAsia="Times New Roman" w:hAnsi="Montserrat" w:cs="Calibri"/>
-                <w:color w:val="000000"/>
-                <w:lang w:eastAsia="en-AU"/>
-              </w:rPr>
-              <w:t>wills</w:t>
-            </w:r>
-            <w:proofErr w:type="gramEnd"/>
-            <w:r>
-              <w:rPr>
-                <w:rFonts w:ascii="Montserrat" w:eastAsia="Times New Roman" w:hAnsi="Montserrat" w:cs="Calibri"/>
-                <w:color w:val="000000"/>
-                <w:lang w:eastAsia="en-AU"/>
-              </w:rPr>
-              <w:t>_estates_first_name</w:t>
-            </w:r>
-            <w:proofErr w:type="spellEnd"/>
-            <w:r>
-              <w:rPr>
-                <w:rFonts w:ascii="Montserrat" w:eastAsia="Times New Roman" w:hAnsi="Montserrat" w:cs="Calibri"/>
-                <w:color w:val="000000"/>
-                <w:lang w:eastAsia="en-AU"/>
-              </w:rPr>
-              <w:t xml:space="preserve"> </w:t>
+            <w:r>
+              <w:rPr>
+                <w:rFonts w:ascii="Montserrat" w:eastAsia="Times New Roman" w:hAnsi="Montserrat" w:cs="Calibri"/>
+                <w:color w:val="000000"/>
+                <w:lang w:eastAsia="en-AU"/>
+              </w:rPr>
+              <w:t xml:space="preserve">wills_estates_first_name </w:t>
             </w:r>
             <w:r>
               <w:rPr>
@@ -807,19 +637,18 @@
       <w:tr>
         <w:trPr>
           <w:cantSplit/>
-          <w:trHeight w:hRule="exact" w:val="567"/>
+          <w:trHeight w:val="567"/>
         </w:trPr>
         <w:tc>
           <w:tcPr>
             <w:tcW w:w="4738" w:type="dxa"/>
             <w:shd w:val="clear" w:color="auto" w:fill="F8F7F7"/>
             <w:noWrap/>
-            <w:vAlign w:val="center"/>
             <w:hideMark/>
           </w:tcPr>
           <w:p>
             <w:pPr>
-              <w:spacing w:after="0" w:line="240" w:lineRule="auto"/>
+              <w:spacing w:before="240" w:line="240" w:lineRule="auto"/>
               <w:rPr>
                 <w:rFonts w:ascii="Montserrat" w:eastAsia="Times New Roman" w:hAnsi="Montserrat" w:cs="Calibri"/>
                 <w:b/>
@@ -845,19 +674,17 @@
             <w:tcW w:w="5011" w:type="dxa"/>
             <w:shd w:val="clear" w:color="auto" w:fill="F8F7F7"/>
             <w:noWrap/>
-            <w:vAlign w:val="center"/>
             <w:hideMark/>
           </w:tcPr>
           <w:p>
             <w:pPr>
-              <w:spacing w:after="0" w:line="240" w:lineRule="auto"/>
+              <w:spacing w:before="240" w:line="240" w:lineRule="auto"/>
               <w:rPr>
                 <w:rFonts w:ascii="Montserrat" w:eastAsia="Times New Roman" w:hAnsi="Montserrat" w:cs="Calibri"/>
                 <w:color w:val="000000"/>
                 <w:lang w:eastAsia="en-AU"/>
               </w:rPr>
             </w:pPr>
-            <w:proofErr w:type="gramStart"/>
             <w:r>
               <w:rPr>
                 <w:rFonts w:ascii="Montserrat" w:eastAsia="Times New Roman" w:hAnsi="Montserrat" w:cs="Calibri"/>
@@ -866,40 +693,21 @@
               </w:rPr>
               <w:t xml:space="preserve">{{ </w:t>
             </w:r>
-            <w:proofErr w:type="spellStart"/>
-            <w:r>
-              <w:rPr>
-                <w:rFonts w:ascii="Montserrat" w:eastAsia="Times New Roman" w:hAnsi="Montserrat" w:cs="Calibri"/>
-                <w:color w:val="000000"/>
-                <w:lang w:eastAsia="en-AU"/>
-              </w:rPr>
-              <w:t>wills</w:t>
-            </w:r>
-            <w:proofErr w:type="gramEnd"/>
-            <w:r>
-              <w:rPr>
-                <w:rFonts w:ascii="Montserrat" w:eastAsia="Times New Roman" w:hAnsi="Montserrat" w:cs="Calibri"/>
-                <w:color w:val="000000"/>
-                <w:lang w:eastAsia="en-AU"/>
-              </w:rPr>
-              <w:t>_estates_</w:t>
-            </w:r>
-            <w:r>
-              <w:rPr>
-                <w:rFonts w:ascii="Montserrat" w:eastAsia="Times New Roman" w:hAnsi="Montserrat" w:cs="Calibri"/>
-                <w:color w:val="000000"/>
-                <w:lang w:eastAsia="en-AU"/>
-              </w:rPr>
-              <w:t>last_name</w:t>
-            </w:r>
-            <w:proofErr w:type="spellEnd"/>
-            <w:r>
-              <w:rPr>
-                <w:rFonts w:ascii="Montserrat" w:eastAsia="Times New Roman" w:hAnsi="Montserrat" w:cs="Calibri"/>
-                <w:color w:val="000000"/>
-                <w:lang w:eastAsia="en-AU"/>
-              </w:rPr>
-              <w:t xml:space="preserve"> }}</w:t>
+            <w:r>
+              <w:rPr>
+                <w:rFonts w:ascii="Montserrat" w:eastAsia="Times New Roman" w:hAnsi="Montserrat" w:cs="Calibri"/>
+                <w:color w:val="000000"/>
+                <w:lang w:eastAsia="en-AU"/>
+              </w:rPr>
+              <w:t>wills_estates_</w:t>
+            </w:r>
+            <w:r>
+              <w:rPr>
+                <w:rFonts w:ascii="Montserrat" w:eastAsia="Times New Roman" w:hAnsi="Montserrat" w:cs="Calibri"/>
+                <w:color w:val="000000"/>
+                <w:lang w:eastAsia="en-AU"/>
+              </w:rPr>
+              <w:t>last_name }}</w:t>
             </w:r>
           </w:p>
         </w:tc>
@@ -907,19 +715,18 @@
       <w:tr>
         <w:trPr>
           <w:cantSplit/>
-          <w:trHeight w:hRule="exact" w:val="567"/>
+          <w:trHeight w:val="567"/>
         </w:trPr>
         <w:tc>
           <w:tcPr>
             <w:tcW w:w="4738" w:type="dxa"/>
             <w:shd w:val="clear" w:color="auto" w:fill="F8F7F7"/>
             <w:noWrap/>
-            <w:vAlign w:val="center"/>
             <w:hideMark/>
           </w:tcPr>
           <w:p>
             <w:pPr>
-              <w:spacing w:after="0" w:line="240" w:lineRule="auto"/>
+              <w:spacing w:before="240" w:line="240" w:lineRule="auto"/>
               <w:rPr>
                 <w:rFonts w:ascii="Montserrat" w:eastAsia="Times New Roman" w:hAnsi="Montserrat" w:cs="Calibri"/>
                 <w:b/>
@@ -945,19 +752,17 @@
             <w:tcW w:w="5011" w:type="dxa"/>
             <w:shd w:val="clear" w:color="auto" w:fill="F8F7F7"/>
             <w:noWrap/>
-            <w:vAlign w:val="center"/>
             <w:hideMark/>
           </w:tcPr>
           <w:p>
             <w:pPr>
-              <w:spacing w:after="0" w:line="240" w:lineRule="auto"/>
+              <w:spacing w:before="240" w:line="240" w:lineRule="auto"/>
               <w:rPr>
                 <w:rFonts w:ascii="Montserrat" w:eastAsia="Times New Roman" w:hAnsi="Montserrat" w:cs="Calibri"/>
                 <w:color w:val="000000"/>
                 <w:lang w:eastAsia="en-AU"/>
               </w:rPr>
             </w:pPr>
-            <w:proofErr w:type="gramStart"/>
             <w:r>
               <w:rPr>
                 <w:rFonts w:ascii="Montserrat" w:eastAsia="Times New Roman" w:hAnsi="Montserrat" w:cs="Calibri"/>
@@ -966,25 +771,14 @@
               </w:rPr>
               <w:t xml:space="preserve">{{ </w:t>
             </w:r>
-            <w:proofErr w:type="spellStart"/>
-            <w:r>
-              <w:rPr>
-                <w:rFonts w:ascii="Montserrat" w:eastAsia="Times New Roman" w:hAnsi="Montserrat" w:cs="Calibri"/>
-                <w:color w:val="000000"/>
-                <w:lang w:eastAsia="en-AU"/>
-              </w:rPr>
-              <w:t>wills</w:t>
-            </w:r>
-            <w:proofErr w:type="gramEnd"/>
-            <w:r>
-              <w:rPr>
-                <w:rFonts w:ascii="Montserrat" w:eastAsia="Times New Roman" w:hAnsi="Montserrat" w:cs="Calibri"/>
-                <w:color w:val="000000"/>
-                <w:lang w:eastAsia="en-AU"/>
-              </w:rPr>
-              <w:t>_estates_DOB</w:t>
-            </w:r>
-            <w:proofErr w:type="spellEnd"/>
+            <w:r>
+              <w:rPr>
+                <w:rFonts w:ascii="Montserrat" w:eastAsia="Times New Roman" w:hAnsi="Montserrat" w:cs="Calibri"/>
+                <w:color w:val="000000"/>
+                <w:lang w:eastAsia="en-AU"/>
+              </w:rPr>
+              <w:t>wills_estates_DOB</w:t>
+            </w:r>
             <w:r>
               <w:rPr>
                 <w:rFonts w:ascii="Montserrat" w:eastAsia="Times New Roman" w:hAnsi="Montserrat" w:cs="Calibri"/>
@@ -999,19 +793,18 @@
       <w:tr>
         <w:trPr>
           <w:cantSplit/>
-          <w:trHeight w:hRule="exact" w:val="567"/>
+          <w:trHeight w:val="567"/>
         </w:trPr>
         <w:tc>
           <w:tcPr>
             <w:tcW w:w="4738" w:type="dxa"/>
             <w:shd w:val="clear" w:color="auto" w:fill="F8F7F7"/>
             <w:noWrap/>
-            <w:vAlign w:val="center"/>
             <w:hideMark/>
           </w:tcPr>
           <w:p>
             <w:pPr>
-              <w:spacing w:after="0" w:line="240" w:lineRule="auto"/>
+              <w:spacing w:before="240" w:line="240" w:lineRule="auto"/>
               <w:rPr>
                 <w:rFonts w:ascii="Montserrat" w:eastAsia="Times New Roman" w:hAnsi="Montserrat" w:cs="Calibri"/>
                 <w:b/>
@@ -1037,19 +830,17 @@
             <w:tcW w:w="5011" w:type="dxa"/>
             <w:shd w:val="clear" w:color="auto" w:fill="F8F7F7"/>
             <w:noWrap/>
-            <w:vAlign w:val="center"/>
             <w:hideMark/>
           </w:tcPr>
           <w:p>
             <w:pPr>
-              <w:spacing w:after="0" w:line="240" w:lineRule="auto"/>
+              <w:spacing w:before="240" w:line="240" w:lineRule="auto"/>
               <w:rPr>
                 <w:rFonts w:ascii="Montserrat" w:eastAsia="Times New Roman" w:hAnsi="Montserrat" w:cs="Calibri"/>
                 <w:color w:val="000000"/>
                 <w:lang w:eastAsia="en-AU"/>
               </w:rPr>
             </w:pPr>
-            <w:proofErr w:type="gramStart"/>
             <w:r>
               <w:rPr>
                 <w:rFonts w:ascii="Montserrat" w:eastAsia="Times New Roman" w:hAnsi="Montserrat" w:cs="Calibri"/>
@@ -1058,32 +849,13 @@
               </w:rPr>
               <w:t xml:space="preserve">{{ </w:t>
             </w:r>
-            <w:proofErr w:type="spellStart"/>
-            <w:r>
-              <w:rPr>
-                <w:rFonts w:ascii="Montserrat" w:eastAsia="Times New Roman" w:hAnsi="Montserrat" w:cs="Calibri"/>
-                <w:color w:val="000000"/>
-                <w:lang w:eastAsia="en-AU"/>
-              </w:rPr>
-              <w:t>wills</w:t>
-            </w:r>
-            <w:proofErr w:type="gramEnd"/>
-            <w:r>
-              <w:rPr>
-                <w:rFonts w:ascii="Montserrat" w:eastAsia="Times New Roman" w:hAnsi="Montserrat" w:cs="Calibri"/>
-                <w:color w:val="000000"/>
-                <w:lang w:eastAsia="en-AU"/>
-              </w:rPr>
-              <w:t>_estates_phone_number</w:t>
-            </w:r>
-            <w:proofErr w:type="spellEnd"/>
-            <w:r>
-              <w:rPr>
-                <w:rFonts w:ascii="Montserrat" w:eastAsia="Times New Roman" w:hAnsi="Montserrat" w:cs="Calibri"/>
-                <w:color w:val="000000"/>
-                <w:lang w:eastAsia="en-AU"/>
-              </w:rPr>
-              <w:t xml:space="preserve"> </w:t>
+            <w:r>
+              <w:rPr>
+                <w:rFonts w:ascii="Montserrat" w:eastAsia="Times New Roman" w:hAnsi="Montserrat" w:cs="Calibri"/>
+                <w:color w:val="000000"/>
+                <w:lang w:eastAsia="en-AU"/>
+              </w:rPr>
+              <w:t xml:space="preserve">wills_estates_phone_number </w:t>
             </w:r>
             <w:r>
               <w:rPr>
@@ -1099,19 +871,18 @@
       <w:tr>
         <w:trPr>
           <w:cantSplit/>
-          <w:trHeight w:hRule="exact" w:val="567"/>
+          <w:trHeight w:val="567"/>
         </w:trPr>
         <w:tc>
           <w:tcPr>
             <w:tcW w:w="4738" w:type="dxa"/>
             <w:shd w:val="clear" w:color="auto" w:fill="F8F7F7"/>
             <w:noWrap/>
-            <w:vAlign w:val="center"/>
             <w:hideMark/>
           </w:tcPr>
           <w:p>
             <w:pPr>
-              <w:spacing w:after="0" w:line="240" w:lineRule="auto"/>
+              <w:spacing w:before="240" w:line="240" w:lineRule="auto"/>
               <w:rPr>
                 <w:rFonts w:ascii="Montserrat" w:eastAsia="Times New Roman" w:hAnsi="Montserrat" w:cs="Calibri"/>
                 <w:b/>
@@ -1137,19 +908,17 @@
             <w:tcW w:w="5011" w:type="dxa"/>
             <w:shd w:val="clear" w:color="auto" w:fill="F8F7F7"/>
             <w:noWrap/>
-            <w:vAlign w:val="center"/>
             <w:hideMark/>
           </w:tcPr>
           <w:p>
             <w:pPr>
-              <w:spacing w:after="0" w:line="240" w:lineRule="auto"/>
+              <w:spacing w:before="240" w:line="240" w:lineRule="auto"/>
               <w:rPr>
                 <w:rFonts w:ascii="Montserrat" w:eastAsia="Times New Roman" w:hAnsi="Montserrat" w:cs="Calibri"/>
                 <w:color w:val="000000"/>
                 <w:lang w:eastAsia="en-AU"/>
               </w:rPr>
             </w:pPr>
-            <w:proofErr w:type="gramStart"/>
             <w:r>
               <w:rPr>
                 <w:rFonts w:ascii="Montserrat" w:eastAsia="Times New Roman" w:hAnsi="Montserrat" w:cs="Calibri"/>
@@ -1158,32 +927,13 @@
               </w:rPr>
               <w:t xml:space="preserve">{{ </w:t>
             </w:r>
-            <w:proofErr w:type="spellStart"/>
             <w:r>
               <w:rPr>
                 <w:rFonts w:ascii="Montserrat" w:eastAsia="Times New Roman" w:hAnsi="Montserrat" w:cs="Calibri"/>
                 <w:color w:val="000000" w:themeColor="text1"/>
                 <w:lang w:eastAsia="en-AU"/>
               </w:rPr>
-              <w:t>wills</w:t>
-            </w:r>
-            <w:proofErr w:type="gramEnd"/>
-            <w:r>
-              <w:rPr>
-                <w:rFonts w:ascii="Montserrat" w:eastAsia="Times New Roman" w:hAnsi="Montserrat" w:cs="Calibri"/>
-                <w:color w:val="000000" w:themeColor="text1"/>
-                <w:lang w:eastAsia="en-AU"/>
-              </w:rPr>
-              <w:t>_estates_email_address</w:t>
-            </w:r>
-            <w:proofErr w:type="spellEnd"/>
-            <w:r>
-              <w:rPr>
-                <w:rFonts w:ascii="Montserrat" w:eastAsia="Times New Roman" w:hAnsi="Montserrat" w:cs="Calibri"/>
-                <w:color w:val="000000" w:themeColor="text1"/>
-                <w:lang w:eastAsia="en-AU"/>
-              </w:rPr>
-              <w:t xml:space="preserve"> </w:t>
+              <w:t xml:space="preserve">wills_estates_email_address </w:t>
             </w:r>
             <w:r>
               <w:rPr>
@@ -1215,8 +965,8 @@
       </w:pPr>
     </w:p>
     <w:sectPr>
-      <w:headerReference w:type="default" r:id="rId9"/>
-      <w:footerReference w:type="default" r:id="rId10"/>
+      <w:headerReference w:type="default" r:id="rId10"/>
+      <w:footerReference w:type="default" r:id="rId11"/>
       <w:pgSz w:w="11906" w:h="16838"/>
       <w:pgMar w:top="1440" w:right="1440" w:bottom="1440" w:left="1440" w:header="708" w:footer="708" w:gutter="0"/>
       <w:cols w:space="708"/>
@@ -1261,6 +1011,7 @@
         <w:docPartUnique/>
       </w:docPartObj>
     </w:sdtPr>
+    <w:sdtEndPr/>
     <w:sdtContent>
       <w:sdt>
         <w:sdtPr>
@@ -1270,6 +1021,7 @@
             <w:docPartUnique/>
           </w:docPartObj>
         </w:sdtPr>
+        <w:sdtEndPr/>
         <w:sdtContent>
           <w:p>
             <w:pPr>
@@ -1312,14 +1064,27 @@
             <w:r>
               <w:t xml:space="preserve"> of </w:t>
             </w:r>
-            <w:fldSimple w:instr=" NUMPAGES  ">
-              <w:r>
-                <w:rPr>
-                  <w:noProof/>
-                </w:rPr>
-                <w:t>2</w:t>
-              </w:r>
-            </w:fldSimple>
+            <w:r>
+              <w:fldChar w:fldCharType="begin"/>
+            </w:r>
+            <w:r>
+              <w:instrText xml:space="preserve"> NUMPAGES  </w:instrText>
+            </w:r>
+            <w:r>
+              <w:fldChar w:fldCharType="separate"/>
+            </w:r>
+            <w:r>
+              <w:rPr>
+                <w:noProof/>
+              </w:rPr>
+              <w:t>2</w:t>
+            </w:r>
+            <w:r>
+              <w:rPr>
+                <w:noProof/>
+              </w:rPr>
+              <w:fldChar w:fldCharType="end"/>
+            </w:r>
           </w:p>
         </w:sdtContent>
       </w:sdt>
@@ -2421,6 +2186,10 @@
 </p:properties>
 </file>
 
+<file path=customXml/item4.xml><?xml version="1.0" encoding="utf-8"?>
+<b:Sources xmlns:b="http://schemas.openxmlformats.org/officeDocument/2006/bibliography" xmlns="http://schemas.openxmlformats.org/officeDocument/2006/bibliography" SelectedStyle="\APASixthEditionOfficeOnline.xsl" StyleName="APA" Version="6"/>
+</file>
+
 <file path=customXml/itemProps1.xml><?xml version="1.0" encoding="utf-8"?>
 <ds:datastoreItem xmlns:ds="http://schemas.openxmlformats.org/officeDocument/2006/customXml" ds:itemID="{AF9878D6-42AE-439E-B400-FC0445A44DF6}">
   <ds:schemaRefs>
@@ -2455,4 +2224,12 @@
     <ds:schemaRef ds:uri="d2ca065d-654b-4b09-9eae-28241cc6c0da"/>
   </ds:schemaRefs>
 </ds:datastoreItem>
+</file>
+
+<file path=customXml/itemProps4.xml><?xml version="1.0" encoding="utf-8"?>
+<ds:datastoreItem xmlns:ds="http://schemas.openxmlformats.org/officeDocument/2006/customXml" ds:itemID="{AA87E919-C0F2-4DED-95AF-904BB51DAA16}">
+  <ds:schemaRefs>
+    <ds:schemaRef ds:uri="http://schemas.openxmlformats.org/officeDocument/2006/bibliography"/>
+  </ds:schemaRefs>
+</ds:datastoreItem>
 </file>
</xml_diff>

<commit_message>
Fixing Wills Template and default Other Party
</commit_message>
<xml_diff>
--- a/docassemble/LLAW33012023S1MSM1/data/templates/MSM_Legal_Answer_Template_Wills.docx
+++ b/docassemble/LLAW33012023S1MSM1/data/templates/MSM_Legal_Answer_Template_Wills.docx
@@ -217,114 +217,10 @@
     </w:p>
     <w:p>
       <w:pPr>
-        <w:jc w:val="center"/>
         <w:rPr>
           <w:rFonts w:ascii="Montserrat" w:hAnsi="Montserrat"/>
         </w:rPr>
       </w:pPr>
-      <w:r>
-        <w:rPr>
-          <w:rFonts w:ascii="Montserrat" w:hAnsi="Montserrat"/>
-        </w:rPr>
-        <w:t xml:space="preserve">{%p if </w:t>
-      </w:r>
-      <w:proofErr w:type="spellStart"/>
-      <w:r>
-        <w:rPr>
-          <w:rFonts w:ascii="Montserrat" w:hAnsi="Montserrat"/>
-        </w:rPr>
-        <w:t>wills_estates_other</w:t>
-      </w:r>
-      <w:r>
-        <w:rPr>
-          <w:rFonts w:ascii="Montserrat" w:hAnsi="Montserrat"/>
-        </w:rPr>
-        <w:t>_party_yesno</w:t>
-      </w:r>
-      <w:proofErr w:type="spellEnd"/>
-      <w:r>
-        <w:rPr>
-          <w:rFonts w:ascii="Montserrat" w:hAnsi="Montserrat"/>
-        </w:rPr>
-        <w:t xml:space="preserve"> =</w:t>
-      </w:r>
-      <w:r>
-        <w:rPr>
-          <w:rFonts w:ascii="Montserrat" w:hAnsi="Montserrat"/>
-        </w:rPr>
-        <w:t>=</w:t>
-      </w:r>
-      <w:r>
-        <w:rPr>
-          <w:rFonts w:ascii="Montserrat" w:hAnsi="Montserrat"/>
-        </w:rPr>
-        <w:t xml:space="preserve"> ‘Yes’</w:t>
-      </w:r>
-      <w:r>
-        <w:rPr>
-          <w:rFonts w:ascii="Montserrat" w:hAnsi="Montserrat"/>
-        </w:rPr>
-        <w:t xml:space="preserve"> </w:t>
-      </w:r>
-      <w:r>
-        <w:rPr>
-          <w:rFonts w:ascii="Montserrat" w:hAnsi="Montserrat"/>
-        </w:rPr>
-        <w:t>%</w:t>
-      </w:r>
-      <w:r>
-        <w:rPr>
-          <w:rFonts w:ascii="Montserrat" w:hAnsi="Montserrat"/>
-        </w:rPr>
-        <w:t>}</w:t>
-      </w:r>
-    </w:p>
-    <w:p>
-      <w:pPr>
-        <w:rPr>
-          <w:rFonts w:ascii="Montserrat" w:hAnsi="Montserrat"/>
-        </w:rPr>
-      </w:pPr>
-      <w:r>
-        <w:rPr>
-          <w:rFonts w:ascii="Montserrat" w:hAnsi="Montserrat"/>
-        </w:rPr>
-        <w:t xml:space="preserve">We note you have provided </w:t>
-      </w:r>
-      <w:proofErr w:type="gramStart"/>
-      <w:r>
-        <w:rPr>
-          <w:rFonts w:ascii="Montserrat" w:hAnsi="Montserrat"/>
-        </w:rPr>
-        <w:t xml:space="preserve">{{ </w:t>
-      </w:r>
-      <w:proofErr w:type="spellStart"/>
-      <w:r>
-        <w:rPr>
-          <w:rFonts w:ascii="Montserrat" w:hAnsi="Montserrat"/>
-        </w:rPr>
-        <w:t>wills</w:t>
-      </w:r>
-      <w:proofErr w:type="gramEnd"/>
-      <w:r>
-        <w:rPr>
-          <w:rFonts w:ascii="Montserrat" w:hAnsi="Montserrat"/>
-        </w:rPr>
-        <w:t>_estates_other_part</w:t>
-      </w:r>
-      <w:r>
-        <w:rPr>
-          <w:rFonts w:ascii="Montserrat" w:hAnsi="Montserrat"/>
-        </w:rPr>
-        <w:t>y_name</w:t>
-      </w:r>
-      <w:proofErr w:type="spellEnd"/>
-      <w:r>
-        <w:rPr>
-          <w:rFonts w:ascii="Montserrat" w:hAnsi="Montserrat"/>
-        </w:rPr>
-        <w:t xml:space="preserve"> }} as the Other Party in this matter.</w:t>
-      </w:r>
     </w:p>
     <w:p>
       <w:pPr>
@@ -337,7 +233,118 @@
         <w:rPr>
           <w:rFonts w:ascii="Montserrat" w:hAnsi="Montserrat"/>
         </w:rPr>
+        <w:t xml:space="preserve">{%p if </w:t>
+      </w:r>
+      <w:proofErr w:type="spellStart"/>
+      <w:r>
+        <w:rPr>
+          <w:rFonts w:ascii="Montserrat" w:hAnsi="Montserrat"/>
+        </w:rPr>
+        <w:t>wills_estates_other_party_yesno</w:t>
+      </w:r>
+      <w:proofErr w:type="spellEnd"/>
+      <w:r>
+        <w:rPr>
+          <w:rFonts w:ascii="Montserrat" w:hAnsi="Montserrat"/>
+        </w:rPr>
+        <w:t xml:space="preserve"> =</w:t>
+      </w:r>
+      <w:r>
+        <w:rPr>
+          <w:rFonts w:ascii="Montserrat" w:hAnsi="Montserrat"/>
+        </w:rPr>
+        <w:t>=</w:t>
+      </w:r>
+      <w:r>
+        <w:rPr>
+          <w:rFonts w:ascii="Montserrat" w:hAnsi="Montserrat"/>
+        </w:rPr>
+        <w:t xml:space="preserve"> ‘Yes’</w:t>
+      </w:r>
+      <w:r>
+        <w:rPr>
+          <w:rFonts w:ascii="Montserrat" w:hAnsi="Montserrat"/>
+        </w:rPr>
+        <w:t xml:space="preserve"> </w:t>
+      </w:r>
+      <w:r>
+        <w:rPr>
+          <w:rFonts w:ascii="Montserrat" w:hAnsi="Montserrat"/>
+        </w:rPr>
+        <w:t>%</w:t>
+      </w:r>
+      <w:r>
+        <w:rPr>
+          <w:rFonts w:ascii="Montserrat" w:hAnsi="Montserrat"/>
+        </w:rPr>
+        <w:t>}</w:t>
+      </w:r>
+    </w:p>
+    <w:p>
+      <w:pPr>
+        <w:rPr>
+          <w:rFonts w:ascii="Montserrat" w:hAnsi="Montserrat"/>
+        </w:rPr>
+      </w:pPr>
+      <w:r>
+        <w:rPr>
+          <w:rFonts w:ascii="Montserrat" w:hAnsi="Montserrat"/>
+        </w:rPr>
+        <w:t xml:space="preserve">We note you have provided </w:t>
+      </w:r>
+      <w:proofErr w:type="gramStart"/>
+      <w:r>
+        <w:rPr>
+          <w:rFonts w:ascii="Montserrat" w:hAnsi="Montserrat"/>
+        </w:rPr>
+        <w:t xml:space="preserve">{{ </w:t>
+      </w:r>
+      <w:proofErr w:type="spellStart"/>
+      <w:r>
+        <w:rPr>
+          <w:rFonts w:ascii="Montserrat" w:hAnsi="Montserrat"/>
+        </w:rPr>
+        <w:t>wills</w:t>
+      </w:r>
+      <w:proofErr w:type="gramEnd"/>
+      <w:r>
+        <w:rPr>
+          <w:rFonts w:ascii="Montserrat" w:hAnsi="Montserrat"/>
+        </w:rPr>
+        <w:t>_estates_other_part</w:t>
+      </w:r>
+      <w:r>
+        <w:rPr>
+          <w:rFonts w:ascii="Montserrat" w:hAnsi="Montserrat"/>
+        </w:rPr>
+        <w:t>y_name</w:t>
+      </w:r>
+      <w:proofErr w:type="spellEnd"/>
+      <w:r>
+        <w:rPr>
+          <w:rFonts w:ascii="Montserrat" w:hAnsi="Montserrat"/>
+        </w:rPr>
+        <w:t xml:space="preserve"> }} as the Other Party in this matter.</w:t>
+      </w:r>
+    </w:p>
+    <w:p>
+      <w:pPr>
+        <w:jc w:val="center"/>
+        <w:rPr>
+          <w:rFonts w:ascii="Montserrat" w:hAnsi="Montserrat"/>
+        </w:rPr>
+      </w:pPr>
+      <w:r>
+        <w:rPr>
+          <w:rFonts w:ascii="Montserrat" w:hAnsi="Montserrat"/>
+        </w:rPr>
         <w:t>{%</w:t>
+      </w:r>
+      <w:r>
+        <w:rPr>
+          <w:rFonts w:ascii="Montserrat" w:hAnsi="Montserrat"/>
+        </w:rPr>
+        <w:t>p</w:t>
       </w:r>
       <w:r>
         <w:rPr>
@@ -2495,6 +2502,20 @@
 </file>
 
 <file path=customXml/item1.xml><?xml version="1.0" encoding="utf-8"?>
+<b:Sources xmlns:b="http://schemas.openxmlformats.org/officeDocument/2006/bibliography" xmlns="http://schemas.openxmlformats.org/officeDocument/2006/bibliography" SelectedStyle="\APASixthEditionOfficeOnline.xsl" StyleName="APA" Version="6"/>
+</file>
+
+<file path=customXml/item2.xml><?xml version="1.0" encoding="utf-8"?>
+<p:properties xmlns:p="http://schemas.microsoft.com/office/2006/metadata/properties" xmlns:xsi="http://www.w3.org/2001/XMLSchema-instance" xmlns:pc="http://schemas.microsoft.com/office/infopath/2007/PartnerControls">
+  <documentManagement>
+    <lcf76f155ced4ddcb4097134ff3c332f xmlns="d2ca065d-654b-4b09-9eae-28241cc6c0da">
+      <Terms xmlns="http://schemas.microsoft.com/office/infopath/2007/PartnerControls"/>
+    </lcf76f155ced4ddcb4097134ff3c332f>
+  </documentManagement>
+</p:properties>
+</file>
+
+<file path=customXml/item3.xml><?xml version="1.0" encoding="utf-8"?>
 <?mso-contentType ?>
 <FormTemplates xmlns="http://schemas.microsoft.com/sharepoint/v3/contenttype/forms">
   <Display>DocumentLibraryForm</Display>
@@ -2503,7 +2524,7 @@
 </FormTemplates>
 </file>
 
-<file path=customXml/item2.xml><?xml version="1.0" encoding="utf-8"?>
+<file path=customXml/item4.xml><?xml version="1.0" encoding="utf-8"?>
 <ct:contentTypeSchema xmlns:ct="http://schemas.microsoft.com/office/2006/metadata/contentType" xmlns:ma="http://schemas.microsoft.com/office/2006/metadata/properties/metaAttributes" ct:_="" ma:_="" ma:contentTypeName="Document" ma:contentTypeID="0x01010010EC4C3FD69B9F458844C547C3F4AC10" ma:contentTypeVersion="9" ma:contentTypeDescription="Create a new document." ma:contentTypeScope="" ma:versionID="1887bc9ebf4497226dcdf1a8ca377f15">
   <xsd:schema xmlns:xsd="http://www.w3.org/2001/XMLSchema" xmlns:xs="http://www.w3.org/2001/XMLSchema" xmlns:p="http://schemas.microsoft.com/office/2006/metadata/properties" xmlns:ns2="d2ca065d-654b-4b09-9eae-28241cc6c0da" targetNamespace="http://schemas.microsoft.com/office/2006/metadata/properties" ma:root="true" ma:fieldsID="faf3997587ddd22261e0e645e4e9c19a" ns2:_="">
     <xsd:import namespace="d2ca065d-654b-4b09-9eae-28241cc6c0da"/>
@@ -2675,21 +2696,25 @@
 </ct:contentTypeSchema>
 </file>
 
-<file path=customXml/item3.xml><?xml version="1.0" encoding="utf-8"?>
-<b:Sources xmlns:b="http://schemas.openxmlformats.org/officeDocument/2006/bibliography" xmlns="http://schemas.openxmlformats.org/officeDocument/2006/bibliography" SelectedStyle="\APASixthEditionOfficeOnline.xsl" StyleName="APA" Version="6"/>
+<file path=customXml/itemProps1.xml><?xml version="1.0" encoding="utf-8"?>
+<ds:datastoreItem xmlns:ds="http://schemas.openxmlformats.org/officeDocument/2006/customXml" ds:itemID="{AA87E919-C0F2-4DED-95AF-904BB51DAA16}">
+  <ds:schemaRefs>
+    <ds:schemaRef ds:uri="http://schemas.openxmlformats.org/officeDocument/2006/bibliography"/>
+  </ds:schemaRefs>
+</ds:datastoreItem>
 </file>
 
-<file path=customXml/item4.xml><?xml version="1.0" encoding="utf-8"?>
-<p:properties xmlns:p="http://schemas.microsoft.com/office/2006/metadata/properties" xmlns:xsi="http://www.w3.org/2001/XMLSchema-instance" xmlns:pc="http://schemas.microsoft.com/office/infopath/2007/PartnerControls">
-  <documentManagement>
-    <lcf76f155ced4ddcb4097134ff3c332f xmlns="d2ca065d-654b-4b09-9eae-28241cc6c0da">
-      <Terms xmlns="http://schemas.microsoft.com/office/infopath/2007/PartnerControls"/>
-    </lcf76f155ced4ddcb4097134ff3c332f>
-  </documentManagement>
-</p:properties>
+<file path=customXml/itemProps2.xml><?xml version="1.0" encoding="utf-8"?>
+<ds:datastoreItem xmlns:ds="http://schemas.openxmlformats.org/officeDocument/2006/customXml" ds:itemID="{EED806F6-2089-4C93-A823-0E3B71BE4204}">
+  <ds:schemaRefs>
+    <ds:schemaRef ds:uri="http://schemas.microsoft.com/office/2006/metadata/properties"/>
+    <ds:schemaRef ds:uri="http://schemas.microsoft.com/office/infopath/2007/PartnerControls"/>
+    <ds:schemaRef ds:uri="d2ca065d-654b-4b09-9eae-28241cc6c0da"/>
+  </ds:schemaRefs>
+</ds:datastoreItem>
 </file>
 
-<file path=customXml/itemProps1.xml><?xml version="1.0" encoding="utf-8"?>
+<file path=customXml/itemProps3.xml><?xml version="1.0" encoding="utf-8"?>
 <ds:datastoreItem xmlns:ds="http://schemas.openxmlformats.org/officeDocument/2006/customXml" ds:itemID="{59471E8D-C051-43AA-A628-964F2998652E}">
   <ds:schemaRefs>
     <ds:schemaRef ds:uri="http://schemas.microsoft.com/sharepoint/v3/contenttype/forms"/>
@@ -2697,7 +2722,7 @@
 </ds:datastoreItem>
 </file>
 
-<file path=customXml/itemProps2.xml><?xml version="1.0" encoding="utf-8"?>
+<file path=customXml/itemProps4.xml><?xml version="1.0" encoding="utf-8"?>
 <ds:datastoreItem xmlns:ds="http://schemas.openxmlformats.org/officeDocument/2006/customXml" ds:itemID="{AF9878D6-42AE-439E-B400-FC0445A44DF6}">
   <ds:schemaRefs>
     <ds:schemaRef ds:uri="http://schemas.microsoft.com/office/2006/metadata/contentType"/>
@@ -2713,22 +2738,4 @@
     <ds:schemaRef ds:uri="http://schemas.microsoft.com/internal/obd"/>
   </ds:schemaRefs>
 </ds:datastoreItem>
-</file>
-
-<file path=customXml/itemProps3.xml><?xml version="1.0" encoding="utf-8"?>
-<ds:datastoreItem xmlns:ds="http://schemas.openxmlformats.org/officeDocument/2006/customXml" ds:itemID="{AA87E919-C0F2-4DED-95AF-904BB51DAA16}">
-  <ds:schemaRefs>
-    <ds:schemaRef ds:uri="http://schemas.openxmlformats.org/officeDocument/2006/bibliography"/>
-  </ds:schemaRefs>
-</ds:datastoreItem>
-</file>
-
-<file path=customXml/itemProps4.xml><?xml version="1.0" encoding="utf-8"?>
-<ds:datastoreItem xmlns:ds="http://schemas.openxmlformats.org/officeDocument/2006/customXml" ds:itemID="{EED806F6-2089-4C93-A823-0E3B71BE4204}">
-  <ds:schemaRefs>
-    <ds:schemaRef ds:uri="http://schemas.microsoft.com/office/2006/metadata/properties"/>
-    <ds:schemaRef ds:uri="http://schemas.microsoft.com/office/infopath/2007/PartnerControls"/>
-    <ds:schemaRef ds:uri="d2ca065d-654b-4b09-9eae-28241cc6c0da"/>
-  </ds:schemaRefs>
-</ds:datastoreItem>
 </file>
</xml_diff>